<commit_message>
- Updated Design Document for SharedLibrary 1.0.
</commit_message>
<xml_diff>
--- a/support/documents/Shared Library 1.0 Design Document.docx
+++ b/support/documents/Shared Library 1.0 Design Document.docx
@@ -146,6 +146,9 @@
       <w:r>
         <w:t xml:space="preserve"> to the Logger).</w:t>
       </w:r>
+      <w:r>
+        <w:t xml:space="preserve"> (done)</w:t>
+      </w:r>
     </w:p>
     <w:p/>
     <w:p>
@@ -158,6 +161,17 @@
       <w:r>
         <w:t xml:space="preserve"> – Objects for communication and operations between threads.</w:t>
       </w:r>
+      <w:r>
+        <w:t xml:space="preserve"> (</w:t>
+      </w:r>
+      <w:proofErr w:type="gramStart"/>
+      <w:r>
+        <w:t>done</w:t>
+      </w:r>
+      <w:proofErr w:type="gramEnd"/>
+      <w:r>
+        <w:t>)</w:t>
+      </w:r>
     </w:p>
     <w:p/>
     <w:p>
@@ -170,6 +184,17 @@
       <w:r>
         <w:t xml:space="preserve"> – Objects for generation of unique keys, to identify other objects.</w:t>
       </w:r>
+      <w:r>
+        <w:t xml:space="preserve"> (</w:t>
+      </w:r>
+      <w:proofErr w:type="gramStart"/>
+      <w:r>
+        <w:t>done</w:t>
+      </w:r>
+      <w:proofErr w:type="gramEnd"/>
+      <w:r>
+        <w:t>)</w:t>
+      </w:r>
     </w:p>
     <w:p/>
     <w:p>
@@ -182,6 +207,17 @@
       <w:r>
         <w:t xml:space="preserve"> – Interfaces used in the Shared Library.</w:t>
       </w:r>
+      <w:r>
+        <w:t xml:space="preserve"> (</w:t>
+      </w:r>
+      <w:proofErr w:type="gramStart"/>
+      <w:r>
+        <w:t>done</w:t>
+      </w:r>
+      <w:proofErr w:type="gramEnd"/>
+      <w:r>
+        <w:t>)</w:t>
+      </w:r>
     </w:p>
     <w:p/>
     <w:p>
@@ -197,6 +233,17 @@
       <w:r>
         <w:t>API.</w:t>
       </w:r>
+      <w:r>
+        <w:t xml:space="preserve"> (</w:t>
+      </w:r>
+      <w:proofErr w:type="gramStart"/>
+      <w:r>
+        <w:t>done</w:t>
+      </w:r>
+      <w:proofErr w:type="gramEnd"/>
+      <w:r>
+        <w:t>)</w:t>
+      </w:r>
     </w:p>
     <w:p/>
     <w:p>
@@ -208,6 +255,17 @@
       </w:r>
       <w:r>
         <w:t xml:space="preserve"> – Objects related to the use of the Java Preferences API.</w:t>
+      </w:r>
+      <w:r>
+        <w:t xml:space="preserve"> (</w:t>
+      </w:r>
+      <w:proofErr w:type="gramStart"/>
+      <w:r>
+        <w:t>done</w:t>
+      </w:r>
+      <w:proofErr w:type="gramEnd"/>
+      <w:r>
+        <w:t>)</w:t>
       </w:r>
     </w:p>
     <w:p/>
@@ -397,6 +455,12 @@
         </w:rPr>
         <w:t>)</w:t>
       </w:r>
+      <w:r>
+        <w:rPr>
+          <w:b/>
+        </w:rPr>
+        <w:t xml:space="preserve"> (done)</w:t>
+      </w:r>
     </w:p>
     <w:p>
       <w:r>
@@ -1159,6 +1223,12 @@
         </w:rPr>
         <w:t xml:space="preserve"> (AldricCarV2, AldricCarV1, ASL)</w:t>
       </w:r>
+      <w:r>
+        <w:rPr>
+          <w:b/>
+        </w:rPr>
+        <w:t xml:space="preserve"> (done)</w:t>
+      </w:r>
     </w:p>
     <w:p>
       <w:pPr>
@@ -1684,6 +1754,12 @@
         </w:rPr>
         <w:t xml:space="preserve"> (AldricCarV2, AldricCarV1)</w:t>
       </w:r>
+      <w:r>
+        <w:rPr>
+          <w:b/>
+        </w:rPr>
+        <w:t xml:space="preserve"> (done)</w:t>
+      </w:r>
     </w:p>
     <w:p>
       <w:pPr>
@@ -1858,6 +1934,7 @@
     <w:p/>
     <w:p>
       <w:pPr>
+        <w:ind w:left="708" w:hanging="708"/>
         <w:rPr>
           <w:b/>
         </w:rPr>
@@ -1888,6 +1965,12 @@
         </w:rPr>
         <w:t xml:space="preserve"> (AldricCarV2, AldricCarV1)</w:t>
       </w:r>
+      <w:r>
+        <w:rPr>
+          <w:b/>
+        </w:rPr>
+        <w:t xml:space="preserve"> (done)</w:t>
+      </w:r>
     </w:p>
     <w:p>
       <w:pPr>
@@ -2000,7 +2083,13 @@
         <w:rPr>
           <w:i/>
         </w:rPr>
-        <w:t>PreferencesEnum</w:t>
+        <w:t>Enum</w:t>
+      </w:r>
+      <w:r>
+        <w:rPr>
+          <w:i/>
+        </w:rPr>
+        <w:t>Preferences</w:t>
       </w:r>
       <w:proofErr w:type="spellEnd"/>
       <w:r>
@@ -2023,7 +2112,10 @@
       </w:r>
       <w:proofErr w:type="spellStart"/>
       <w:r>
-        <w:t>PropertiesDefinition</w:t>
+        <w:t>Properties</w:t>
+      </w:r>
+      <w:r>
+        <w:t>File</w:t>
       </w:r>
       <w:proofErr w:type="spellEnd"/>
       <w:r>
@@ -2037,7 +2129,10 @@
       </w:r>
       <w:proofErr w:type="spellStart"/>
       <w:r>
-        <w:t>PreferencesEnum</w:t>
+        <w:t>Enum</w:t>
+      </w:r>
+      <w:r>
+        <w:t>Preferences</w:t>
       </w:r>
       <w:proofErr w:type="spellEnd"/>
       <w:r>
@@ -2075,37 +2170,164 @@
       </w:r>
       <w:proofErr w:type="spellStart"/>
       <w:r>
+        <w:t>Enum</w:t>
+      </w:r>
+      <w:proofErr w:type="spellEnd"/>
+      <w:r>
+        <w:t xml:space="preserve"> </w:t>
+      </w:r>
+      <w:proofErr w:type="spellStart"/>
+      <w:r>
         <w:t>Preferences</w:t>
       </w:r>
       <w:r>
+        <w:t>object</w:t>
+      </w:r>
+      <w:proofErr w:type="spellEnd"/>
+      <w:r>
+        <w:t xml:space="preserve"> and </w:t>
+      </w:r>
+      <w:proofErr w:type="spellStart"/>
+      <w:r>
+        <w:t>Properties</w:t>
+      </w:r>
+      <w:r>
+        <w:t>File</w:t>
+      </w:r>
+      <w:proofErr w:type="spellEnd"/>
+      <w:r>
+        <w:t xml:space="preserve"> </w:t>
+      </w:r>
+      <w:r>
+        <w:t>object.</w:t>
+      </w:r>
+    </w:p>
+    <w:p/>
+    <w:p>
+      <w:r>
+        <w:tab/>
+      </w:r>
+      <w:r>
+        <w:tab/>
+      </w:r>
+      <w:proofErr w:type="gramStart"/>
+      <w:r>
+        <w:rPr>
+          <w:i/>
+        </w:rPr>
+        <w:t>static</w:t>
+      </w:r>
+      <w:proofErr w:type="gramEnd"/>
+      <w:r>
+        <w:rPr>
+          <w:i/>
+        </w:rPr>
+        <w:t xml:space="preserve"> </w:t>
+      </w:r>
+      <w:proofErr w:type="spellStart"/>
+      <w:r>
+        <w:rPr>
+          <w:i/>
+        </w:rPr>
+        <w:t>boolean</w:t>
+      </w:r>
+      <w:proofErr w:type="spellEnd"/>
+      <w:r>
+        <w:rPr>
+          <w:i/>
+        </w:rPr>
+        <w:t xml:space="preserve"> </w:t>
+      </w:r>
+      <w:proofErr w:type="spellStart"/>
+      <w:r>
+        <w:rPr>
+          <w:i/>
+        </w:rPr>
+        <w:t>loadProperties</w:t>
+      </w:r>
+      <w:proofErr w:type="spellEnd"/>
+      <w:r>
+        <w:rPr>
+          <w:i/>
+        </w:rPr>
+        <w:t>(</w:t>
+      </w:r>
+      <w:proofErr w:type="spellStart"/>
+      <w:r>
+        <w:rPr>
+          <w:i/>
+        </w:rPr>
         <w:t>Enum</w:t>
       </w:r>
-      <w:proofErr w:type="spellEnd"/>
-      <w:r>
-        <w:t xml:space="preserve"> object and </w:t>
-      </w:r>
-      <w:proofErr w:type="spellStart"/>
-      <w:r>
-        <w:t>PropertiesDefinition</w:t>
-      </w:r>
-      <w:proofErr w:type="spellEnd"/>
-      <w:r>
+      <w:r>
+        <w:rPr>
+          <w:i/>
+        </w:rPr>
+        <w:t>Preferences</w:t>
+      </w:r>
+      <w:proofErr w:type="spellEnd"/>
+      <w:r>
+        <w:rPr>
+          <w:i/>
+        </w:rPr>
         <w:t xml:space="preserve"> </w:t>
       </w:r>
       <w:r>
-        <w:t>object.</w:t>
-      </w:r>
-    </w:p>
-    <w:p/>
-    <w:p>
-      <w:r>
-        <w:tab/>
-      </w:r>
-      <w:r>
-        <w:tab/>
+        <w:rPr>
+          <w:i/>
+        </w:rPr>
+        <w:t>preferences)</w:t>
+      </w:r>
+      <w:r>
+        <w:t xml:space="preserve">, if a </w:t>
+      </w:r>
+      <w:proofErr w:type="spellStart"/>
+      <w:r>
+        <w:t>PropertiesFile</w:t>
+      </w:r>
+      <w:proofErr w:type="spellEnd"/>
+      <w:r>
+        <w:t xml:space="preserve"> object  is associated to the </w:t>
+      </w:r>
+      <w:proofErr w:type="spellStart"/>
+      <w:r>
+        <w:t>EnumPreferences</w:t>
+      </w:r>
+      <w:proofErr w:type="spellEnd"/>
+      <w:r>
+        <w:t xml:space="preserve"> </w:t>
+      </w:r>
+      <w:r>
+        <w:t>object, loads the contents of the corresponding Properties file into the Preferences.</w:t>
+      </w:r>
+      <w:r>
+        <w:t xml:space="preserve"> R</w:t>
+      </w:r>
+      <w:r>
+        <w:t>eturn</w:t>
+      </w:r>
+      <w:r>
+        <w:t>s</w:t>
+      </w:r>
+      <w:r>
+        <w:t xml:space="preserve"> true if load was successful. </w:t>
       </w:r>
       <w:proofErr w:type="gramStart"/>
       <w:r>
+        <w:t>False otherwise.</w:t>
+      </w:r>
+      <w:proofErr w:type="gramEnd"/>
+    </w:p>
+    <w:p/>
+    <w:p>
+      <w:r>
+        <w:tab/>
+      </w:r>
+      <w:r>
+        <w:tab/>
+      </w:r>
+      <w:proofErr w:type="gramStart"/>
+      <w:r>
         <w:rPr>
           <w:i/>
         </w:rPr>
@@ -2137,7 +2359,7 @@
         <w:rPr>
           <w:i/>
         </w:rPr>
-        <w:t>loadPropertiesDefinition</w:t>
+        <w:t>saveProperties</w:t>
       </w:r>
       <w:proofErr w:type="spellEnd"/>
       <w:r>
@@ -2151,7 +2373,13 @@
         <w:rPr>
           <w:i/>
         </w:rPr>
-        <w:t>PreferencesEnum</w:t>
+        <w:t>Enum</w:t>
+      </w:r>
+      <w:r>
+        <w:rPr>
+          <w:i/>
+        </w:rPr>
+        <w:t>Preferences</w:t>
       </w:r>
       <w:proofErr w:type="spellEnd"/>
       <w:r>
@@ -2161,41 +2389,253 @@
         <w:t xml:space="preserve"> preferences)</w:t>
       </w:r>
       <w:r>
-        <w:t xml:space="preserve">, if an object  </w:t>
-      </w:r>
-      <w:proofErr w:type="spellStart"/>
-      <w:r>
-        <w:t>PropertiesDefinition</w:t>
-      </w:r>
-      <w:proofErr w:type="spellEnd"/>
-      <w:r>
-        <w:t xml:space="preserve"> is associated to the object </w:t>
-      </w:r>
-      <w:proofErr w:type="spellStart"/>
-      <w:r>
-        <w:t>PreferencesEnum</w:t>
-      </w:r>
-      <w:proofErr w:type="spellEnd"/>
-      <w:r>
-        <w:t>, loads the contents of the corresponding Properties file into the Preferences.</w:t>
-      </w:r>
-    </w:p>
-    <w:p/>
-    <w:p>
-      <w:r>
-        <w:tab/>
-      </w:r>
-      <w:r>
-        <w:tab/>
+        <w:t xml:space="preserve">, </w:t>
+      </w:r>
+      <w:r>
+        <w:t xml:space="preserve">if a </w:t>
+      </w:r>
+      <w:proofErr w:type="spellStart"/>
+      <w:r>
+        <w:t>PropertiesFile</w:t>
+      </w:r>
+      <w:proofErr w:type="spellEnd"/>
+      <w:r>
+        <w:t xml:space="preserve"> object  is associated to the </w:t>
+      </w:r>
+      <w:proofErr w:type="spellStart"/>
+      <w:r>
+        <w:t>EnumPreferences</w:t>
+      </w:r>
+      <w:proofErr w:type="spellEnd"/>
+      <w:r>
+        <w:t xml:space="preserve"> </w:t>
+      </w:r>
+      <w:r>
+        <w:t xml:space="preserve">object, </w:t>
+      </w:r>
+      <w:r>
+        <w:t>s</w:t>
+      </w:r>
+      <w:r>
+        <w:t>aves the content of the Preferences to a P</w:t>
+      </w:r>
+      <w:r>
+        <w:t>roperties file.</w:t>
+      </w:r>
+      <w:r>
+        <w:t xml:space="preserve"> R</w:t>
+      </w:r>
+      <w:r>
+        <w:t>eturn</w:t>
+      </w:r>
+      <w:r>
+        <w:t>s</w:t>
+      </w:r>
+      <w:r>
+        <w:t xml:space="preserve"> true if save was successful. </w:t>
       </w:r>
       <w:proofErr w:type="gramStart"/>
       <w:r>
-        <w:rPr>
-          <w:i/>
-        </w:rPr>
-        <w:t>static</w:t>
+        <w:t>False otherwise.</w:t>
       </w:r>
       <w:proofErr w:type="gramEnd"/>
+    </w:p>
+    <w:p>
+      <w:pPr>
+        <w:rPr>
+          <w:b/>
+        </w:rPr>
+      </w:pPr>
+    </w:p>
+    <w:p>
+      <w:pPr>
+        <w:rPr>
+          <w:b/>
+        </w:rPr>
+      </w:pPr>
+      <w:r>
+        <w:rPr>
+          <w:b/>
+        </w:rPr>
+        <w:tab/>
+      </w:r>
+      <w:proofErr w:type="spellStart"/>
+      <w:r>
+        <w:rPr>
+          <w:b/>
+        </w:rPr>
+        <w:t>TimeUtils</w:t>
+      </w:r>
+      <w:proofErr w:type="spellEnd"/>
+      <w:r>
+        <w:rPr>
+          <w:b/>
+        </w:rPr>
+        <w:t>: (ASL)</w:t>
+      </w:r>
+      <w:r>
+        <w:rPr>
+          <w:b/>
+        </w:rPr>
+        <w:t xml:space="preserve"> (Maybe they should use the </w:t>
+      </w:r>
+      <w:proofErr w:type="spellStart"/>
+      <w:r>
+        <w:rPr>
+          <w:b/>
+        </w:rPr>
+        <w:t>TimeUnit</w:t>
+      </w:r>
+      <w:proofErr w:type="spellEnd"/>
+      <w:r>
+        <w:rPr>
+          <w:b/>
+        </w:rPr>
+        <w:t xml:space="preserve"> enumeration) (put just the method which transforms a number into an array with hours, minutes and seconds.)</w:t>
+      </w:r>
+    </w:p>
+    <w:p>
+      <w:pPr>
+        <w:rPr>
+          <w:b/>
+        </w:rPr>
+      </w:pPr>
+    </w:p>
+    <w:p>
+      <w:r>
+        <w:rPr>
+          <w:b/>
+        </w:rPr>
+        <w:tab/>
+      </w:r>
+      <w:r>
+        <w:rPr>
+          <w:b/>
+        </w:rPr>
+        <w:tab/>
+      </w:r>
+      <w:r>
+        <w:t xml:space="preserve">Utility </w:t>
+      </w:r>
+      <w:r>
+        <w:t xml:space="preserve">methods </w:t>
+      </w:r>
+      <w:r>
+        <w:t xml:space="preserve">related to </w:t>
+      </w:r>
+      <w:r>
+        <w:t>time</w:t>
+      </w:r>
+      <w:r>
+        <w:t>.</w:t>
+      </w:r>
+    </w:p>
+    <w:p/>
+    <w:p>
+      <w:pPr>
+        <w:rPr>
+          <w:b/>
+          <w:i/>
+        </w:rPr>
+      </w:pPr>
+      <w:r>
+        <w:tab/>
+      </w:r>
+      <w:r>
+        <w:tab/>
+      </w:r>
+      <w:r>
+        <w:rPr>
+          <w:b/>
+          <w:i/>
+        </w:rPr>
+        <w:t>Methods:</w:t>
+      </w:r>
+    </w:p>
+    <w:p>
+      <w:pPr>
+        <w:rPr>
+          <w:b/>
+          <w:i/>
+        </w:rPr>
+      </w:pPr>
+    </w:p>
+    <w:p>
+      <w:pPr>
+        <w:rPr>
+          <w:i/>
+        </w:rPr>
+      </w:pPr>
+      <w:r>
+        <w:rPr>
+          <w:b/>
+          <w:i/>
+        </w:rPr>
+        <w:tab/>
+      </w:r>
+      <w:r>
+        <w:rPr>
+          <w:b/>
+          <w:i/>
+        </w:rPr>
+        <w:tab/>
+      </w:r>
+      <w:r>
+        <w:rPr>
+          <w:i/>
+        </w:rPr>
+        <w:t xml:space="preserve">static </w:t>
+      </w:r>
+      <w:proofErr w:type="spellStart"/>
+      <w:r>
+        <w:rPr>
+          <w:i/>
+        </w:rPr>
+        <w:t>int</w:t>
+      </w:r>
+      <w:proofErr w:type="spellEnd"/>
+      <w:r>
+        <w:rPr>
+          <w:i/>
+        </w:rPr>
+        <w:t xml:space="preserve">[] </w:t>
+      </w:r>
+      <w:proofErr w:type="spellStart"/>
+      <w:r>
+        <w:rPr>
+          <w:i/>
+        </w:rPr>
+        <w:t>clockFormat</w:t>
+      </w:r>
+      <w:proofErr w:type="spellEnd"/>
+      <w:r>
+        <w:rPr>
+          <w:i/>
+        </w:rPr>
+        <w:t xml:space="preserve">(long </w:t>
+      </w:r>
+      <w:proofErr w:type="spellStart"/>
+      <w:r>
+        <w:rPr>
+          <w:i/>
+        </w:rPr>
+        <w:t>elapsedTime</w:t>
+      </w:r>
+      <w:proofErr w:type="spellEnd"/>
+      <w:r>
+        <w:rPr>
+          <w:i/>
+        </w:rPr>
+        <w:t xml:space="preserve">, </w:t>
+      </w:r>
+      <w:proofErr w:type="spellStart"/>
+      <w:r>
+        <w:rPr>
+          <w:i/>
+        </w:rPr>
+        <w:t>TimeUnit</w:t>
+      </w:r>
+      <w:proofErr w:type="spellEnd"/>
       <w:r>
         <w:rPr>
           <w:i/>
@@ -2207,405 +2647,138 @@
         <w:rPr>
           <w:i/>
         </w:rPr>
-        <w:t>boolean</w:t>
-      </w:r>
-      <w:proofErr w:type="spellEnd"/>
-      <w:r>
-        <w:rPr>
-          <w:i/>
-        </w:rPr>
+        <w:t>timeunit</w:t>
+      </w:r>
+      <w:proofErr w:type="spellEnd"/>
+      <w:r>
+        <w:rPr>
+          <w:i/>
+        </w:rPr>
+        <w:t>)</w:t>
+      </w:r>
+      <w:r>
+        <w:t xml:space="preserve">, </w:t>
+      </w:r>
+      <w:r>
+        <w:t>returns an array with three elements, where based on the given amount of elapsed time, the first element represents hours, the second element represents minutes and the third element represents seconds.</w:t>
+      </w:r>
+    </w:p>
+    <w:p>
+      <w:pPr>
+        <w:rPr>
+          <w:b/>
+        </w:rPr>
+      </w:pPr>
+    </w:p>
+    <w:p>
+      <w:pPr>
+        <w:rPr>
+          <w:b/>
+        </w:rPr>
+      </w:pPr>
+      <w:r>
+        <w:rPr>
+          <w:b/>
+        </w:rPr>
+        <w:tab/>
+      </w:r>
+      <w:r>
+        <w:rPr>
+          <w:b/>
+        </w:rPr>
+        <w:t xml:space="preserve">(Delayed until further development) </w:t>
+      </w:r>
+      <w:proofErr w:type="spellStart"/>
+      <w:r>
+        <w:rPr>
+          <w:b/>
+        </w:rPr>
+        <w:t>BitUtils</w:t>
+      </w:r>
+      <w:proofErr w:type="spellEnd"/>
+      <w:r>
+        <w:rPr>
+          <w:b/>
+        </w:rPr>
+        <w:t>: (</w:t>
+      </w:r>
+      <w:proofErr w:type="spellStart"/>
+      <w:r>
+        <w:rPr>
+          <w:b/>
+        </w:rPr>
+        <w:t>Microblaze</w:t>
+      </w:r>
+      <w:proofErr w:type="spellEnd"/>
+      <w:r>
+        <w:rPr>
+          <w:b/>
+        </w:rPr>
+        <w:t xml:space="preserve">, </w:t>
+      </w:r>
+      <w:proofErr w:type="spellStart"/>
+      <w:r>
+        <w:rPr>
+          <w:b/>
+        </w:rPr>
+        <w:t>JavaTools</w:t>
+      </w:r>
+      <w:proofErr w:type="spellEnd"/>
+      <w:r>
+        <w:rPr>
+          <w:b/>
+        </w:rPr>
+        <w:t>)</w:t>
+      </w:r>
+    </w:p>
+    <w:p>
+      <w:pPr>
+        <w:rPr>
+          <w:b/>
+        </w:rPr>
+      </w:pPr>
+      <w:r>
+        <w:rPr>
+          <w:b/>
+        </w:rPr>
+        <w:tab/>
+      </w:r>
+      <w:r>
+        <w:rPr>
+          <w:b/>
+        </w:rPr>
+        <w:tab/>
+      </w:r>
+    </w:p>
+    <w:p>
+      <w:pPr>
+        <w:rPr>
+          <w:b/>
+        </w:rPr>
+      </w:pPr>
+    </w:p>
+    <w:p/>
+    <w:p>
+      <w:pPr>
+        <w:pStyle w:val="Ttulo3"/>
+      </w:pPr>
+      <w:r>
+        <w:t>Concurrent Package</w:t>
+      </w:r>
+      <w:r>
+        <w:t xml:space="preserve"> Classes</w:t>
+      </w:r>
+      <w:r>
+        <w:t xml:space="preserve"> (AldricCarV2)</w:t>
+      </w:r>
+      <w:r>
         <w:t xml:space="preserve"> </w:t>
       </w:r>
-      <w:proofErr w:type="spellStart"/>
-      <w:r>
-        <w:rPr>
-          <w:i/>
-        </w:rPr>
-        <w:t>savePropertiesDefinition</w:t>
-      </w:r>
-      <w:proofErr w:type="spellEnd"/>
-      <w:r>
-        <w:rPr>
-          <w:i/>
-        </w:rPr>
-        <w:t>(</w:t>
-      </w:r>
-      <w:proofErr w:type="spellStart"/>
-      <w:r>
-        <w:rPr>
-          <w:i/>
-        </w:rPr>
-        <w:t>PreferencesEnum</w:t>
-      </w:r>
-      <w:proofErr w:type="spellEnd"/>
-      <w:r>
-        <w:rPr>
-          <w:i/>
-        </w:rPr>
-        <w:t xml:space="preserve"> preferences)</w:t>
-      </w:r>
-      <w:r>
-        <w:t xml:space="preserve">, </w:t>
-      </w:r>
-      <w:r>
-        <w:t xml:space="preserve">if an object  </w:t>
-      </w:r>
-      <w:proofErr w:type="spellStart"/>
-      <w:r>
-        <w:t>PropertiesDefinition</w:t>
-      </w:r>
-      <w:proofErr w:type="spellEnd"/>
-      <w:r>
-        <w:t xml:space="preserve"> is associated to the object </w:t>
-      </w:r>
-      <w:proofErr w:type="spellStart"/>
-      <w:r>
-        <w:t>PreferencesEnum</w:t>
-      </w:r>
-      <w:proofErr w:type="spellEnd"/>
-      <w:r>
-        <w:t xml:space="preserve">, </w:t>
-      </w:r>
-      <w:r>
-        <w:t>s</w:t>
-      </w:r>
-      <w:r>
-        <w:t>aves the content of the Preferences to a P</w:t>
-      </w:r>
-      <w:r>
-        <w:t>roperties file.</w:t>
-      </w:r>
-    </w:p>
-    <w:p>
-      <w:pPr>
-        <w:rPr>
-          <w:b/>
-        </w:rPr>
-      </w:pPr>
-    </w:p>
-    <w:p>
-      <w:pPr>
-        <w:rPr>
-          <w:b/>
-        </w:rPr>
-      </w:pPr>
-      <w:r>
-        <w:rPr>
-          <w:b/>
-        </w:rPr>
-        <w:tab/>
-      </w:r>
-      <w:proofErr w:type="spellStart"/>
-      <w:r>
-        <w:rPr>
-          <w:b/>
-        </w:rPr>
-        <w:t>TimeUtils</w:t>
-      </w:r>
-      <w:proofErr w:type="spellEnd"/>
-      <w:r>
-        <w:rPr>
-          <w:b/>
-        </w:rPr>
-        <w:t>: (ASL)</w:t>
-      </w:r>
-      <w:r>
-        <w:rPr>
-          <w:b/>
-        </w:rPr>
-        <w:t xml:space="preserve"> (Maybe they should use the </w:t>
-      </w:r>
-      <w:proofErr w:type="spellStart"/>
-      <w:r>
-        <w:rPr>
-          <w:b/>
-        </w:rPr>
-        <w:t>TimeUnit</w:t>
-      </w:r>
-      <w:proofErr w:type="spellEnd"/>
-      <w:r>
-        <w:rPr>
-          <w:b/>
-        </w:rPr>
-        <w:t xml:space="preserve"> enumeration) (put just the method which transforms a number into an array with hours, minutes and seconds.)</w:t>
-      </w:r>
-    </w:p>
-    <w:p>
-      <w:pPr>
-        <w:rPr>
-          <w:b/>
-        </w:rPr>
-      </w:pPr>
-    </w:p>
-    <w:p>
-      <w:r>
-        <w:rPr>
-          <w:b/>
-        </w:rPr>
-        <w:tab/>
-      </w:r>
-      <w:r>
-        <w:rPr>
-          <w:b/>
-        </w:rPr>
-        <w:tab/>
-      </w:r>
-      <w:r>
-        <w:t xml:space="preserve">Utility </w:t>
-      </w:r>
-      <w:r>
-        <w:t xml:space="preserve">methods </w:t>
-      </w:r>
-      <w:r>
-        <w:t xml:space="preserve">related to </w:t>
-      </w:r>
-      <w:r>
-        <w:t>time</w:t>
-      </w:r>
-      <w:r>
-        <w:t>.</w:t>
-      </w:r>
-    </w:p>
-    <w:p/>
-    <w:p>
-      <w:pPr>
-        <w:rPr>
-          <w:b/>
-          <w:i/>
-        </w:rPr>
-      </w:pPr>
-      <w:r>
-        <w:tab/>
-      </w:r>
-      <w:r>
-        <w:tab/>
-      </w:r>
-      <w:r>
-        <w:rPr>
-          <w:b/>
-          <w:i/>
-        </w:rPr>
-        <w:t>Methods:</w:t>
-      </w:r>
-    </w:p>
-    <w:p>
-      <w:pPr>
-        <w:rPr>
-          <w:b/>
-          <w:i/>
-        </w:rPr>
-      </w:pPr>
-    </w:p>
-    <w:p>
-      <w:pPr>
-        <w:rPr>
-          <w:i/>
-        </w:rPr>
-      </w:pPr>
-      <w:r>
-        <w:rPr>
-          <w:b/>
-          <w:i/>
-        </w:rPr>
-        <w:tab/>
-      </w:r>
-      <w:r>
-        <w:rPr>
-          <w:b/>
-          <w:i/>
-        </w:rPr>
-        <w:tab/>
-      </w:r>
-      <w:r>
-        <w:rPr>
-          <w:i/>
-        </w:rPr>
-        <w:t xml:space="preserve">static </w:t>
-      </w:r>
-      <w:proofErr w:type="spellStart"/>
-      <w:r>
-        <w:rPr>
-          <w:i/>
-        </w:rPr>
-        <w:t>int</w:t>
-      </w:r>
-      <w:proofErr w:type="spellEnd"/>
-      <w:r>
-        <w:rPr>
-          <w:i/>
-        </w:rPr>
-        <w:t xml:space="preserve">[] </w:t>
-      </w:r>
-      <w:proofErr w:type="spellStart"/>
-      <w:r>
-        <w:rPr>
-          <w:i/>
-        </w:rPr>
-        <w:t>clockFormat</w:t>
-      </w:r>
-      <w:proofErr w:type="spellEnd"/>
-      <w:r>
-        <w:rPr>
-          <w:i/>
-        </w:rPr>
-        <w:t xml:space="preserve">(long </w:t>
-      </w:r>
-      <w:proofErr w:type="spellStart"/>
-      <w:r>
-        <w:rPr>
-          <w:i/>
-        </w:rPr>
-        <w:t>elapsedTime</w:t>
-      </w:r>
-      <w:proofErr w:type="spellEnd"/>
-      <w:r>
-        <w:rPr>
-          <w:i/>
-        </w:rPr>
-        <w:t xml:space="preserve">, </w:t>
-      </w:r>
-      <w:proofErr w:type="spellStart"/>
-      <w:r>
-        <w:rPr>
-          <w:i/>
-        </w:rPr>
-        <w:t>TimeUnit</w:t>
-      </w:r>
-      <w:proofErr w:type="spellEnd"/>
-      <w:r>
-        <w:rPr>
-          <w:i/>
-        </w:rPr>
-        <w:t xml:space="preserve"> </w:t>
-      </w:r>
-      <w:proofErr w:type="spellStart"/>
-      <w:r>
-        <w:rPr>
-          <w:i/>
-        </w:rPr>
-        <w:t>timeunit</w:t>
-      </w:r>
-      <w:proofErr w:type="spellEnd"/>
-      <w:r>
-        <w:rPr>
-          <w:i/>
-        </w:rPr>
-        <w:t>)</w:t>
-      </w:r>
-      <w:r>
-        <w:t xml:space="preserve">, </w:t>
-      </w:r>
-      <w:r>
-        <w:t>returns an array with three elements, where based on the given amount of elapsed time, the first element represents hours, the second element represents minutes and the third element represents seconds.</w:t>
-      </w:r>
-    </w:p>
-    <w:p>
-      <w:pPr>
-        <w:rPr>
-          <w:b/>
-        </w:rPr>
-      </w:pPr>
-    </w:p>
-    <w:p>
-      <w:pPr>
-        <w:rPr>
-          <w:b/>
-        </w:rPr>
-      </w:pPr>
-      <w:r>
-        <w:rPr>
-          <w:b/>
-        </w:rPr>
-        <w:tab/>
-      </w:r>
-      <w:r>
-        <w:rPr>
-          <w:b/>
-        </w:rPr>
-        <w:t xml:space="preserve">(Delayed until further development) </w:t>
-      </w:r>
-      <w:proofErr w:type="spellStart"/>
-      <w:r>
-        <w:rPr>
-          <w:b/>
-        </w:rPr>
-        <w:t>BitUtils</w:t>
-      </w:r>
-      <w:proofErr w:type="spellEnd"/>
-      <w:r>
-        <w:rPr>
-          <w:b/>
-        </w:rPr>
-        <w:t>: (</w:t>
-      </w:r>
-      <w:proofErr w:type="spellStart"/>
-      <w:r>
-        <w:rPr>
-          <w:b/>
-        </w:rPr>
-        <w:t>Microblaze</w:t>
-      </w:r>
-      <w:proofErr w:type="spellEnd"/>
-      <w:r>
-        <w:rPr>
-          <w:b/>
-        </w:rPr>
-        <w:t xml:space="preserve">, </w:t>
-      </w:r>
-      <w:proofErr w:type="spellStart"/>
-      <w:r>
-        <w:rPr>
-          <w:b/>
-        </w:rPr>
-        <w:t>JavaTools</w:t>
-      </w:r>
-      <w:proofErr w:type="spellEnd"/>
-      <w:r>
-        <w:rPr>
-          <w:b/>
-        </w:rPr>
-        <w:t>)</w:t>
-      </w:r>
-    </w:p>
-    <w:p>
-      <w:pPr>
-        <w:rPr>
-          <w:b/>
-        </w:rPr>
-      </w:pPr>
-      <w:r>
-        <w:rPr>
-          <w:b/>
-        </w:rPr>
-        <w:tab/>
-      </w:r>
-      <w:r>
-        <w:rPr>
-          <w:b/>
-        </w:rPr>
-        <w:tab/>
-      </w:r>
-    </w:p>
-    <w:p>
-      <w:pPr>
-        <w:rPr>
-          <w:b/>
-        </w:rPr>
-      </w:pPr>
-    </w:p>
-    <w:p/>
-    <w:p>
-      <w:pPr>
-        <w:pStyle w:val="Ttulo3"/>
-      </w:pPr>
-      <w:r>
-        <w:t>Concurrent Package</w:t>
-      </w:r>
-      <w:r>
-        <w:t xml:space="preserve"> Classes</w:t>
-      </w:r>
-      <w:r>
-        <w:t xml:space="preserve"> (AldricCarV2)</w:t>
+      <w:r>
+        <w:rPr>
+          <w:b/>
+        </w:rPr>
+        <w:t>(done)</w:t>
       </w:r>
     </w:p>
     <w:p/>
@@ -2647,7 +2820,7 @@
         <w:rPr>
           <w:b/>
         </w:rPr>
-        <w:t>ReadChannel</w:t>
+        <w:t>ConcurrentChannel</w:t>
       </w:r>
       <w:proofErr w:type="spellEnd"/>
       <w:r>
@@ -2663,12 +2836,6 @@
           <w:b/>
         </w:rPr>
       </w:pPr>
-      <w:r>
-        <w:rPr>
-          <w:b/>
-        </w:rPr>
-        <w:tab/>
-      </w:r>
     </w:p>
     <w:p>
       <w:r>
@@ -2686,92 +2853,367 @@
       </w:r>
       <w:proofErr w:type="gramStart"/>
       <w:r>
-        <w:t>Sister object of</w:t>
-      </w:r>
-      <w:r>
-        <w:rPr>
-          <w:b/>
+        <w:t>Wrapper for a b</w:t>
+      </w:r>
+      <w:r>
+        <w:t xml:space="preserve">ounded Blocking Queue, which can only be accessed by </w:t>
+      </w:r>
+      <w:proofErr w:type="spellStart"/>
+      <w:r>
+        <w:t>ChannelProducer</w:t>
+      </w:r>
+      <w:proofErr w:type="spellEnd"/>
+      <w:r>
+        <w:t xml:space="preserve"> and </w:t>
+      </w:r>
+      <w:proofErr w:type="spellStart"/>
+      <w:r>
+        <w:t>ChannelConsumer</w:t>
+      </w:r>
+      <w:proofErr w:type="spellEnd"/>
+      <w:r>
+        <w:t xml:space="preserve"> objects.</w:t>
+      </w:r>
+      <w:proofErr w:type="gramEnd"/>
+    </w:p>
+    <w:p/>
+    <w:p>
+      <w:pPr>
+        <w:rPr>
+          <w:b/>
+          <w:i/>
+        </w:rPr>
+      </w:pPr>
+      <w:r>
+        <w:tab/>
+      </w:r>
+      <w:r>
+        <w:tab/>
+      </w:r>
+      <w:r>
+        <w:rPr>
+          <w:b/>
+          <w:i/>
+        </w:rPr>
+        <w:t>Methods:</w:t>
+      </w:r>
+    </w:p>
+    <w:p>
+      <w:pPr>
+        <w:rPr>
+          <w:b/>
+          <w:i/>
+        </w:rPr>
+      </w:pPr>
+    </w:p>
+    <w:p>
+      <w:r>
+        <w:rPr>
+          <w:b/>
+          <w:i/>
+        </w:rPr>
+        <w:tab/>
+      </w:r>
+      <w:r>
+        <w:rPr>
+          <w:b/>
+          <w:i/>
+        </w:rPr>
+        <w:tab/>
+      </w:r>
+      <w:proofErr w:type="spellStart"/>
+      <w:r>
+        <w:rPr>
+          <w:i/>
+        </w:rPr>
+        <w:t>ChannelProducer</w:t>
+      </w:r>
+      <w:proofErr w:type="spellEnd"/>
+      <w:r>
+        <w:rPr>
+          <w:i/>
         </w:rPr>
         <w:t xml:space="preserve"> </w:t>
       </w:r>
       <w:proofErr w:type="spellStart"/>
-      <w:r>
-        <w:t>WriteChannel</w:t>
+      <w:proofErr w:type="gramStart"/>
+      <w:r>
+        <w:rPr>
+          <w:i/>
+        </w:rPr>
+        <w:t>createProducer</w:t>
+      </w:r>
+      <w:proofErr w:type="spellEnd"/>
+      <w:r>
+        <w:rPr>
+          <w:i/>
+        </w:rPr>
+        <w:t>(</w:t>
+      </w:r>
+      <w:proofErr w:type="gramEnd"/>
+      <w:r>
+        <w:rPr>
+          <w:i/>
+        </w:rPr>
+        <w:t>)</w:t>
+      </w:r>
+      <w:r>
+        <w:t xml:space="preserve">,creates a </w:t>
+      </w:r>
+      <w:proofErr w:type="spellStart"/>
+      <w:r>
+        <w:t>ChannelProducer</w:t>
+      </w:r>
+      <w:proofErr w:type="spellEnd"/>
+      <w:r>
+        <w:t xml:space="preserve"> which is connected to this </w:t>
+      </w:r>
+      <w:proofErr w:type="spellStart"/>
+      <w:r>
+        <w:t>ConcurrentChannel</w:t>
       </w:r>
       <w:proofErr w:type="spellEnd"/>
       <w:r>
         <w:t>.</w:t>
       </w:r>
+    </w:p>
+    <w:p/>
+    <w:p>
+      <w:r>
+        <w:tab/>
+      </w:r>
+      <w:r>
+        <w:tab/>
+      </w:r>
+      <w:proofErr w:type="spellStart"/>
+      <w:r>
+        <w:rPr>
+          <w:i/>
+        </w:rPr>
+        <w:t>ChannelConsumer</w:t>
+      </w:r>
+      <w:proofErr w:type="spellEnd"/>
+      <w:r>
+        <w:rPr>
+          <w:i/>
+        </w:rPr>
+        <w:t xml:space="preserve"> </w:t>
+      </w:r>
+      <w:proofErr w:type="spellStart"/>
+      <w:proofErr w:type="gramStart"/>
+      <w:r>
+        <w:rPr>
+          <w:i/>
+        </w:rPr>
+        <w:t>createConsumer</w:t>
+      </w:r>
+      <w:proofErr w:type="spellEnd"/>
+      <w:r>
+        <w:rPr>
+          <w:i/>
+        </w:rPr>
+        <w:t>(</w:t>
+      </w:r>
       <w:proofErr w:type="gramEnd"/>
       <w:r>
-        <w:t xml:space="preserve"> Can only be created by a </w:t>
-      </w:r>
-      <w:proofErr w:type="spellStart"/>
-      <w:r>
-        <w:t>WriteChannel</w:t>
+        <w:rPr>
+          <w:i/>
+        </w:rPr>
+        <w:t>)</w:t>
+      </w:r>
+      <w:r>
+        <w:t xml:space="preserve">, creates a </w:t>
+      </w:r>
+      <w:proofErr w:type="spellStart"/>
+      <w:r>
+        <w:t>ChannelConsumer</w:t>
+      </w:r>
+      <w:proofErr w:type="spellEnd"/>
+      <w:r>
+        <w:t xml:space="preserve"> which is connected to this </w:t>
+      </w:r>
+      <w:proofErr w:type="spellStart"/>
+      <w:r>
+        <w:t>ConcurrentChannel</w:t>
+      </w:r>
+      <w:proofErr w:type="spellEnd"/>
+      <w:r>
+        <w:t>.</w:t>
+      </w:r>
+    </w:p>
+    <w:p/>
+    <w:p>
+      <w:pPr>
+        <w:rPr>
+          <w:b/>
+        </w:rPr>
+      </w:pPr>
+      <w:r>
+        <w:tab/>
+      </w:r>
+      <w:r>
+        <w:tab/>
+      </w:r>
+    </w:p>
+    <w:p/>
+    <w:p>
+      <w:pPr>
+        <w:rPr>
+          <w:b/>
+        </w:rPr>
+      </w:pPr>
+      <w:r>
+        <w:tab/>
+      </w:r>
+      <w:proofErr w:type="spellStart"/>
+      <w:r>
+        <w:rPr>
+          <w:b/>
+        </w:rPr>
+        <w:t>Channel</w:t>
+      </w:r>
+      <w:r>
+        <w:rPr>
+          <w:b/>
+        </w:rPr>
+        <w:t>Consumer</w:t>
+      </w:r>
+      <w:proofErr w:type="spellEnd"/>
+      <w:r>
+        <w:rPr>
+          <w:b/>
+        </w:rPr>
+        <w:t>:</w:t>
+      </w:r>
+    </w:p>
+    <w:p>
+      <w:pPr>
+        <w:rPr>
+          <w:b/>
+        </w:rPr>
+      </w:pPr>
+      <w:r>
+        <w:rPr>
+          <w:b/>
+        </w:rPr>
+        <w:tab/>
+      </w:r>
+    </w:p>
+    <w:p>
+      <w:r>
+        <w:rPr>
+          <w:b/>
+        </w:rPr>
+        <w:tab/>
+      </w:r>
+      <w:r>
+        <w:rPr>
+          <w:b/>
+        </w:rPr>
+        <w:tab/>
+      </w:r>
+      <w:r>
+        <w:t xml:space="preserve">Can only be created by a </w:t>
+      </w:r>
+      <w:proofErr w:type="spellStart"/>
+      <w:r>
+        <w:t>Concurrent</w:t>
+      </w:r>
+      <w:r>
+        <w:t>Channel</w:t>
       </w:r>
       <w:proofErr w:type="spellEnd"/>
       <w:r>
         <w:t xml:space="preserve"> object, and represents </w:t>
       </w:r>
       <w:r>
-        <w:t>the consumer end of a c</w:t>
-      </w:r>
-      <w:r>
-        <w:t xml:space="preserve">hannel. </w:t>
+        <w:t>a consumer end of that</w:t>
+      </w:r>
+      <w:r>
+        <w:t xml:space="preserve"> c</w:t>
+      </w:r>
+      <w:r>
+        <w:t>hannel.</w:t>
+      </w:r>
+    </w:p>
+    <w:p/>
+    <w:p>
+      <w:pPr>
+        <w:rPr>
+          <w:b/>
+          <w:i/>
+        </w:rPr>
+      </w:pPr>
+      <w:r>
+        <w:tab/>
+      </w:r>
+      <w:r>
+        <w:tab/>
+      </w:r>
+      <w:r>
+        <w:rPr>
+          <w:b/>
+          <w:i/>
+        </w:rPr>
+        <w:t>Methods:</w:t>
+      </w:r>
+    </w:p>
+    <w:p>
+      <w:pPr>
+        <w:rPr>
+          <w:b/>
+          <w:i/>
+        </w:rPr>
+      </w:pPr>
+    </w:p>
+    <w:p>
+      <w:r>
+        <w:rPr>
+          <w:b/>
+          <w:i/>
+        </w:rPr>
+        <w:tab/>
+      </w:r>
+      <w:r>
+        <w:rPr>
+          <w:b/>
+          <w:i/>
+        </w:rPr>
+        <w:tab/>
+      </w:r>
+      <w:r>
+        <w:rPr>
+          <w:i/>
+        </w:rPr>
+        <w:t xml:space="preserve">T </w:t>
       </w:r>
       <w:proofErr w:type="gramStart"/>
       <w:r>
-        <w:t>Wrapper for a bounded read-only Blocking Queue.</w:t>
+        <w:rPr>
+          <w:i/>
+        </w:rPr>
+        <w:t>poll(</w:t>
       </w:r>
       <w:proofErr w:type="gramEnd"/>
       <w:r>
-        <w:t xml:space="preserve"> </w:t>
-      </w:r>
-    </w:p>
-    <w:p/>
-    <w:p>
-      <w:pPr>
-        <w:rPr>
-          <w:b/>
-          <w:i/>
-        </w:rPr>
-      </w:pPr>
-      <w:r>
-        <w:tab/>
-      </w:r>
-      <w:r>
-        <w:tab/>
-      </w:r>
-      <w:r>
-        <w:rPr>
-          <w:b/>
-          <w:i/>
-        </w:rPr>
-        <w:t>Methods:</w:t>
-      </w:r>
-    </w:p>
-    <w:p>
-      <w:pPr>
-        <w:rPr>
-          <w:b/>
-          <w:i/>
-        </w:rPr>
-      </w:pPr>
-    </w:p>
-    <w:p>
-      <w:r>
-        <w:rPr>
-          <w:b/>
-          <w:i/>
-        </w:rPr>
-        <w:tab/>
-      </w:r>
-      <w:r>
-        <w:rPr>
-          <w:b/>
-          <w:i/>
-        </w:rPr>
+        <w:rPr>
+          <w:i/>
+        </w:rPr>
+        <w:t>)</w:t>
+      </w:r>
+      <w:r>
+        <w:t>, r</w:t>
+      </w:r>
+      <w:r>
+        <w:t>etrieves and removes the head of this queue, or returns null if this queue is empty.</w:t>
+      </w:r>
+    </w:p>
+    <w:p/>
+    <w:p>
+      <w:r>
+        <w:tab/>
+      </w:r>
+      <w:r>
         <w:tab/>
       </w:r>
       <w:r>
@@ -2792,13 +3234,35 @@
         <w:rPr>
           <w:i/>
         </w:rPr>
-        <w:t>)</w:t>
-      </w:r>
+        <w:t xml:space="preserve">long timeout, </w:t>
+      </w:r>
+      <w:proofErr w:type="spellStart"/>
+      <w:r>
+        <w:rPr>
+          <w:i/>
+        </w:rPr>
+        <w:t>TimeUnit</w:t>
+      </w:r>
+      <w:proofErr w:type="spellEnd"/>
+      <w:r>
+        <w:rPr>
+          <w:i/>
+        </w:rPr>
+        <w:t xml:space="preserve"> unit) throws </w:t>
+      </w:r>
+      <w:proofErr w:type="spellStart"/>
+      <w:r>
+        <w:rPr>
+          <w:i/>
+        </w:rPr>
+        <w:t>InterruptedException</w:t>
+      </w:r>
+      <w:proofErr w:type="spellEnd"/>
       <w:r>
         <w:t>, r</w:t>
       </w:r>
       <w:r>
-        <w:t>etrieves and removes the head of this queue, or returns null if this queue is empty.</w:t>
+        <w:t>etrieves and removes the head of this queue, waiting up to the specified wait time if necessary for an element to become available.</w:t>
       </w:r>
     </w:p>
     <w:p/>
@@ -2820,28 +3284,14 @@
         <w:rPr>
           <w:i/>
         </w:rPr>
-        <w:t>poll(</w:t>
+        <w:t>take(</w:t>
       </w:r>
       <w:proofErr w:type="gramEnd"/>
       <w:r>
         <w:rPr>
           <w:i/>
         </w:rPr>
-        <w:t xml:space="preserve">long timeout, </w:t>
-      </w:r>
-      <w:proofErr w:type="spellStart"/>
-      <w:r>
-        <w:rPr>
-          <w:i/>
-        </w:rPr>
-        <w:t>TimeUnit</w:t>
-      </w:r>
-      <w:proofErr w:type="spellEnd"/>
-      <w:r>
-        <w:rPr>
-          <w:i/>
-        </w:rPr>
-        <w:t xml:space="preserve"> unit) throws </w:t>
+        <w:t xml:space="preserve">) throws </w:t>
       </w:r>
       <w:proofErr w:type="spellStart"/>
       <w:r>
@@ -2855,49 +3305,6 @@
         <w:t>, r</w:t>
       </w:r>
       <w:r>
-        <w:t>etrieves and removes the head of this queue, waiting up to the specified wait time if necessary for an element to become available.</w:t>
-      </w:r>
-    </w:p>
-    <w:p/>
-    <w:p>
-      <w:r>
-        <w:tab/>
-      </w:r>
-      <w:r>
-        <w:tab/>
-      </w:r>
-      <w:r>
-        <w:rPr>
-          <w:i/>
-        </w:rPr>
-        <w:t xml:space="preserve">T </w:t>
-      </w:r>
-      <w:proofErr w:type="gramStart"/>
-      <w:r>
-        <w:rPr>
-          <w:i/>
-        </w:rPr>
-        <w:t>take(</w:t>
-      </w:r>
-      <w:proofErr w:type="gramEnd"/>
-      <w:r>
-        <w:rPr>
-          <w:i/>
-        </w:rPr>
-        <w:t xml:space="preserve">) throws </w:t>
-      </w:r>
-      <w:proofErr w:type="spellStart"/>
-      <w:r>
-        <w:rPr>
-          <w:i/>
-        </w:rPr>
-        <w:t>InterruptedException</w:t>
-      </w:r>
-      <w:proofErr w:type="spellEnd"/>
-      <w:r>
-        <w:t>, r</w:t>
-      </w:r>
-      <w:r>
         <w:t>etrieves and removes the head of this queue, waiting if necessary until an element becomes available.</w:t>
       </w:r>
     </w:p>
@@ -2925,7 +3332,13 @@
         <w:rPr>
           <w:b/>
         </w:rPr>
-        <w:t>WriteChannel</w:t>
+        <w:t>Channel</w:t>
+      </w:r>
+      <w:r>
+        <w:rPr>
+          <w:b/>
+        </w:rPr>
+        <w:t>Producer</w:t>
       </w:r>
       <w:proofErr w:type="spellEnd"/>
       <w:r>
@@ -2955,65 +3368,29 @@
         </w:rPr>
         <w:tab/>
       </w:r>
-      <w:proofErr w:type="gramStart"/>
-      <w:r>
-        <w:t>Sister object of</w:t>
-      </w:r>
-      <w:r>
-        <w:rPr>
-          <w:b/>
-        </w:rPr>
-        <w:t xml:space="preserve"> </w:t>
-      </w:r>
-      <w:proofErr w:type="spellStart"/>
-      <w:r>
-        <w:t>ReadChannel</w:t>
-      </w:r>
-      <w:proofErr w:type="spellEnd"/>
-      <w:r>
-        <w:t>.</w:t>
-      </w:r>
-      <w:proofErr w:type="gramEnd"/>
-      <w:r>
-        <w:t xml:space="preserve"> </w:t>
-      </w:r>
-      <w:proofErr w:type="gramStart"/>
-      <w:r>
-        <w:t xml:space="preserve">Creates </w:t>
-      </w:r>
-      <w:proofErr w:type="spellStart"/>
-      <w:r>
-        <w:t>ReadChannel</w:t>
-      </w:r>
-      <w:proofErr w:type="spellEnd"/>
-      <w:r>
-        <w:t xml:space="preserve"> objects which are connected to the </w:t>
-      </w:r>
-      <w:proofErr w:type="spellStart"/>
-      <w:r>
-        <w:t>WriteChannel</w:t>
-      </w:r>
-      <w:proofErr w:type="spellEnd"/>
-      <w:r>
-        <w:t xml:space="preserve"> that created them.</w:t>
-      </w:r>
-      <w:proofErr w:type="gramEnd"/>
-      <w:r>
-        <w:t xml:space="preserve"> </w:t>
-      </w:r>
-      <w:proofErr w:type="gramStart"/>
-      <w:r>
-        <w:t>Represents the producer end of a channel.</w:t>
-      </w:r>
-      <w:proofErr w:type="gramEnd"/>
-      <w:r>
-        <w:t xml:space="preserve"> </w:t>
-      </w:r>
-      <w:proofErr w:type="gramStart"/>
-      <w:r>
-        <w:t>Wrapper for a bounded write-only Blocking Queue.</w:t>
-      </w:r>
-      <w:proofErr w:type="gramEnd"/>
+      <w:r>
+        <w:t xml:space="preserve">Can only be created by a </w:t>
+      </w:r>
+      <w:proofErr w:type="spellStart"/>
+      <w:r>
+        <w:t>Concurrent</w:t>
+      </w:r>
+      <w:r>
+        <w:t>Channel</w:t>
+      </w:r>
+      <w:proofErr w:type="spellEnd"/>
+      <w:r>
+        <w:t xml:space="preserve"> objects</w:t>
+      </w:r>
+      <w:r>
+        <w:t>, and r</w:t>
+      </w:r>
+      <w:r>
+        <w:t xml:space="preserve">epresents </w:t>
+      </w:r>
+      <w:r>
+        <w:t>a producer end of that channel.</w:t>
+      </w:r>
     </w:p>
     <w:p/>
     <w:p>
@@ -3618,7 +3995,6 @@
         <w:pStyle w:val="Ttulo3"/>
       </w:pPr>
       <w:r>
-        <w:lastRenderedPageBreak/>
         <w:t>Interfaces Package</w:t>
       </w:r>
       <w:r>
@@ -3634,6 +4010,15 @@
       <w:proofErr w:type="spellEnd"/>
       <w:r>
         <w:t>)</w:t>
+      </w:r>
+      <w:r>
+        <w:t xml:space="preserve"> </w:t>
+      </w:r>
+      <w:r>
+        <w:rPr>
+          <w:b/>
+        </w:rPr>
+        <w:t>(done)</w:t>
       </w:r>
     </w:p>
     <w:p/>
@@ -3874,6 +4259,15 @@
       <w:r>
         <w:t xml:space="preserve"> Classes</w:t>
       </w:r>
+      <w:r>
+        <w:t xml:space="preserve"> </w:t>
+      </w:r>
+      <w:r>
+        <w:rPr>
+          <w:b/>
+        </w:rPr>
+        <w:t>(done)</w:t>
+      </w:r>
     </w:p>
     <w:p/>
     <w:p>
@@ -4147,6 +4541,15 @@
       <w:r>
         <w:t xml:space="preserve"> Classes</w:t>
       </w:r>
+      <w:r>
+        <w:t xml:space="preserve"> </w:t>
+      </w:r>
+      <w:r>
+        <w:rPr>
+          <w:b/>
+        </w:rPr>
+        <w:t>(done)</w:t>
+      </w:r>
     </w:p>
     <w:p/>
     <w:p>
@@ -4178,7 +4581,13 @@
         <w:rPr>
           <w:b/>
         </w:rPr>
-        <w:t>PreferencesEnum</w:t>
+        <w:t>Enum</w:t>
+      </w:r>
+      <w:r>
+        <w:rPr>
+          <w:b/>
+        </w:rPr>
+        <w:t>Preferences</w:t>
       </w:r>
       <w:proofErr w:type="spellEnd"/>
       <w:r>
@@ -4187,6 +4596,12 @@
         </w:rPr>
         <w:t>:</w:t>
       </w:r>
+      <w:r>
+        <w:rPr>
+          <w:b/>
+        </w:rPr>
+        <w:t xml:space="preserve"> (done)</w:t>
+      </w:r>
     </w:p>
     <w:p>
       <w:pPr>
@@ -4344,93 +4759,868 @@
       </w:r>
       <w:proofErr w:type="spellStart"/>
       <w:r>
+        <w:t>Properties</w:t>
+      </w:r>
+      <w:r>
+        <w:t>File</w:t>
+      </w:r>
+      <w:proofErr w:type="spellEnd"/>
+      <w:r>
+        <w:t xml:space="preserve"> </w:t>
+      </w:r>
+      <w:r>
+        <w:t xml:space="preserve">to the </w:t>
+      </w:r>
+      <w:r>
+        <w:t>object, so Preferences are backed up by a P</w:t>
+      </w:r>
+      <w:r>
+        <w:t xml:space="preserve">roperties file. </w:t>
+      </w:r>
+      <w:r>
+        <w:t>A</w:t>
+      </w:r>
+      <w:r>
+        <w:t xml:space="preserve"> </w:t>
+      </w:r>
+      <w:proofErr w:type="spellStart"/>
+      <w:r>
+        <w:t>Propert</w:t>
+      </w:r>
+      <w:r>
+        <w:t>ies</w:t>
+      </w:r>
+      <w:r>
+        <w:t>File</w:t>
+      </w:r>
+      <w:proofErr w:type="spellEnd"/>
+      <w:r>
+        <w:t xml:space="preserve"> </w:t>
+      </w:r>
+      <w:r>
+        <w:t xml:space="preserve">can </w:t>
+      </w:r>
+      <w:r>
+        <w:t xml:space="preserve">influence </w:t>
+      </w:r>
+      <w:r>
+        <w:t xml:space="preserve">the behavior of a </w:t>
+      </w:r>
+      <w:r>
+        <w:t>P</w:t>
+      </w:r>
+      <w:r>
+        <w:t>r</w:t>
+      </w:r>
+      <w:r>
+        <w:t>eferences</w:t>
+      </w:r>
+      <w:r>
+        <w:t xml:space="preserve"> object</w:t>
+      </w:r>
+      <w:r>
+        <w:t>:</w:t>
+      </w:r>
+      <w:r>
+        <w:t xml:space="preserve"> - when adding </w:t>
+      </w:r>
+      <w:proofErr w:type="spellStart"/>
+      <w:r>
+        <w:t>P</w:t>
+      </w:r>
+      <w:r>
+        <w:t>roperties</w:t>
+      </w:r>
+      <w:r>
+        <w:t>File</w:t>
+      </w:r>
+      <w:proofErr w:type="spellEnd"/>
+      <w:r>
+        <w:t xml:space="preserve">, </w:t>
+      </w:r>
+      <w:r>
+        <w:t xml:space="preserve">if the Properties file indicated by the object exists, </w:t>
+      </w:r>
+      <w:r>
+        <w:lastRenderedPageBreak/>
+        <w:t>the values from the P</w:t>
+      </w:r>
+      <w:r>
+        <w:t>rope</w:t>
+      </w:r>
+      <w:r>
+        <w:t xml:space="preserve">rties file are </w:t>
+      </w:r>
+      <w:r>
+        <w:t xml:space="preserve">automatically </w:t>
+      </w:r>
+      <w:r>
+        <w:t>loaded into the P</w:t>
+      </w:r>
+      <w:r>
+        <w:t xml:space="preserve">references; </w:t>
+      </w:r>
+      <w:r>
+        <w:t xml:space="preserve">otherwise, a new Properties file </w:t>
+      </w:r>
+      <w:r>
+        <w:t>is crea</w:t>
+      </w:r>
+      <w:r>
+        <w:t>ted with the current values of P</w:t>
+      </w:r>
+      <w:r>
+        <w:t>references.</w:t>
+      </w:r>
+      <w:r>
+        <w:t xml:space="preserve"> -</w:t>
+      </w:r>
+      <w:r>
+        <w:t xml:space="preserve"> </w:t>
+      </w:r>
+      <w:proofErr w:type="gramStart"/>
+      <w:r>
+        <w:t>i</w:t>
+      </w:r>
+      <w:r>
+        <w:t>f</w:t>
+      </w:r>
+      <w:proofErr w:type="gramEnd"/>
+      <w:r>
+        <w:t xml:space="preserve"> </w:t>
+      </w:r>
+      <w:r>
+        <w:t xml:space="preserve">the </w:t>
+      </w:r>
+      <w:proofErr w:type="spellStart"/>
+      <w:r>
+        <w:rPr>
+          <w:i/>
+        </w:rPr>
+        <w:t>autosave</w:t>
+      </w:r>
+      <w:proofErr w:type="spellEnd"/>
+      <w:r>
+        <w:t xml:space="preserve"> </w:t>
+      </w:r>
+      <w:r>
+        <w:t xml:space="preserve">option </w:t>
+      </w:r>
+      <w:r>
+        <w:t xml:space="preserve">is enabled in the </w:t>
+      </w:r>
+      <w:proofErr w:type="spellStart"/>
+      <w:r>
+        <w:t>Properties</w:t>
+      </w:r>
+      <w:r>
+        <w:t>File</w:t>
+      </w:r>
+      <w:proofErr w:type="spellEnd"/>
+      <w:r>
+        <w:t xml:space="preserve">, </w:t>
+      </w:r>
+      <w:proofErr w:type="spellStart"/>
+      <w:r>
+        <w:t>everytime</w:t>
+      </w:r>
+      <w:proofErr w:type="spellEnd"/>
+      <w:r>
+        <w:t xml:space="preserve"> there is a change</w:t>
+      </w:r>
+      <w:r>
+        <w:t xml:space="preserve"> in </w:t>
+      </w:r>
+      <w:r>
+        <w:t xml:space="preserve">a Preferences field, the change is </w:t>
+      </w:r>
+      <w:r>
+        <w:t xml:space="preserve">immediately reflected on the </w:t>
+      </w:r>
+      <w:r>
+        <w:t>corresponding field</w:t>
+      </w:r>
+      <w:r>
+        <w:t xml:space="preserve"> of the properties file.</w:t>
+      </w:r>
+    </w:p>
+    <w:p>
+      <w:pPr>
+        <w:rPr>
+          <w:b/>
+        </w:rPr>
+      </w:pPr>
+    </w:p>
+    <w:p>
+      <w:r>
+        <w:rPr>
+          <w:b/>
+        </w:rPr>
+        <w:tab/>
+      </w:r>
+      <w:r>
+        <w:rPr>
+          <w:b/>
+        </w:rPr>
+        <w:tab/>
+      </w:r>
+      <w:proofErr w:type="spellStart"/>
+      <w:r>
+        <w:rPr>
+          <w:i/>
+        </w:rPr>
         <w:t>PropertiesDefinition</w:t>
       </w:r>
       <w:proofErr w:type="spellEnd"/>
       <w:r>
-        <w:t xml:space="preserve"> to the </w:t>
-      </w:r>
-      <w:r>
-        <w:t>object, so Preferences are backed up by a P</w:t>
-      </w:r>
-      <w:r>
-        <w:t xml:space="preserve">roperties file. After assigning a </w:t>
-      </w:r>
-      <w:proofErr w:type="spellStart"/>
-      <w:r>
-        <w:t>Propert</w:t>
-      </w:r>
-      <w:r>
-        <w:t>iesDefinition</w:t>
-      </w:r>
-      <w:proofErr w:type="spellEnd"/>
-      <w:r>
-        <w:t>, they influence P</w:t>
-      </w:r>
-      <w:r>
-        <w:t>r</w:t>
-      </w:r>
-      <w:r>
-        <w:t>eferences</w:t>
-      </w:r>
-      <w:r>
+        <w:rPr>
+          <w:i/>
+        </w:rPr>
+        <w:t xml:space="preserve"> </w:t>
+      </w:r>
+      <w:proofErr w:type="spellStart"/>
+      <w:proofErr w:type="gramStart"/>
+      <w:r>
+        <w:rPr>
+          <w:i/>
+        </w:rPr>
+        <w:t>getProperties</w:t>
+      </w:r>
+      <w:r>
+        <w:rPr>
+          <w:i/>
+        </w:rPr>
+        <w:t>File</w:t>
+      </w:r>
+      <w:proofErr w:type="spellEnd"/>
+      <w:r>
+        <w:rPr>
+          <w:i/>
+        </w:rPr>
+        <w:t>(</w:t>
+      </w:r>
+      <w:proofErr w:type="gramEnd"/>
+      <w:r>
+        <w:rPr>
+          <w:i/>
+        </w:rPr>
+        <w:t>)</w:t>
+      </w:r>
+      <w:r>
+        <w:t xml:space="preserve">, returns </w:t>
+      </w:r>
+      <w:r>
+        <w:t xml:space="preserve">the </w:t>
+      </w:r>
+      <w:proofErr w:type="spellStart"/>
+      <w:r>
+        <w:t>Properties</w:t>
+      </w:r>
+      <w:r>
+        <w:t>File</w:t>
+      </w:r>
+      <w:proofErr w:type="spellEnd"/>
+      <w:r>
+        <w:t xml:space="preserve"> </w:t>
+      </w:r>
+      <w:r>
+        <w:t xml:space="preserve">object </w:t>
+      </w:r>
+      <w:r>
+        <w:t xml:space="preserve">associated to this </w:t>
+      </w:r>
+      <w:proofErr w:type="spellStart"/>
+      <w:r>
+        <w:t>Enum</w:t>
+      </w:r>
+      <w:r>
+        <w:t>Preferences</w:t>
+      </w:r>
+      <w:proofErr w:type="spellEnd"/>
+      <w:r>
+        <w:t>. If none is associated, null is returned.</w:t>
+      </w:r>
+    </w:p>
+    <w:p/>
+    <w:p>
+      <w:r>
+        <w:tab/>
+      </w:r>
+      <w:r>
+        <w:tab/>
+      </w:r>
+      <w:r>
+        <w:rPr>
+          <w:i/>
+        </w:rPr>
+        <w:t xml:space="preserve">String </w:t>
+      </w:r>
+      <w:proofErr w:type="spellStart"/>
+      <w:proofErr w:type="gramStart"/>
+      <w:r>
+        <w:rPr>
+          <w:i/>
+        </w:rPr>
+        <w:t>getPreference</w:t>
+      </w:r>
+      <w:proofErr w:type="spellEnd"/>
+      <w:r>
+        <w:rPr>
+          <w:i/>
+        </w:rPr>
+        <w:t>(</w:t>
+      </w:r>
+      <w:proofErr w:type="spellStart"/>
+      <w:proofErr w:type="gramEnd"/>
+      <w:r>
+        <w:rPr>
+          <w:i/>
+        </w:rPr>
+        <w:t>EnumKey</w:t>
+      </w:r>
+      <w:proofErr w:type="spellEnd"/>
+      <w:r>
+        <w:rPr>
+          <w:i/>
+        </w:rPr>
+        <w:t xml:space="preserve"> key)</w:t>
+      </w:r>
+      <w:r>
+        <w:t xml:space="preserve">, returns </w:t>
+      </w:r>
+      <w:r>
+        <w:t xml:space="preserve">the value associated with the specified key in this preference node. If there is no value associated with the specified key, the default value defined in </w:t>
+      </w:r>
+      <w:proofErr w:type="spellStart"/>
+      <w:r>
+        <w:t>EnumKey</w:t>
+      </w:r>
+      <w:proofErr w:type="spellEnd"/>
+      <w:r>
+        <w:t xml:space="preserve"> is returned.</w:t>
+      </w:r>
+    </w:p>
+    <w:p/>
+    <w:p>
+      <w:r>
+        <w:tab/>
+      </w:r>
+      <w:r>
+        <w:tab/>
+      </w:r>
+      <w:r>
+        <w:rPr>
+          <w:i/>
+        </w:rPr>
+        <w:t xml:space="preserve">String </w:t>
+      </w:r>
+      <w:proofErr w:type="spellStart"/>
+      <w:proofErr w:type="gramStart"/>
+      <w:r>
+        <w:rPr>
+          <w:i/>
+        </w:rPr>
+        <w:t>getPreferenceReal</w:t>
+      </w:r>
+      <w:proofErr w:type="spellEnd"/>
+      <w:r>
+        <w:rPr>
+          <w:i/>
+        </w:rPr>
+        <w:t>(</w:t>
+      </w:r>
+      <w:proofErr w:type="spellStart"/>
+      <w:proofErr w:type="gramEnd"/>
+      <w:r>
+        <w:rPr>
+          <w:i/>
+        </w:rPr>
+        <w:t>EnumKey</w:t>
+      </w:r>
+      <w:proofErr w:type="spellEnd"/>
+      <w:r>
+        <w:rPr>
+          <w:i/>
+        </w:rPr>
+        <w:t xml:space="preserve"> key)</w:t>
+      </w:r>
+      <w:r>
+        <w:t xml:space="preserve">, returns </w:t>
+      </w:r>
+      <w:r>
+        <w:t>the value associated with the specified key in this preference node. If there is no value associated with the specified key, null is returned.</w:t>
+      </w:r>
+    </w:p>
+    <w:p/>
+    <w:p>
+      <w:r>
+        <w:tab/>
+      </w:r>
+      <w:r>
+        <w:tab/>
+      </w:r>
+      <w:proofErr w:type="gramStart"/>
+      <w:r>
+        <w:rPr>
+          <w:i/>
+        </w:rPr>
+        <w:t>void</w:t>
+      </w:r>
+      <w:proofErr w:type="gramEnd"/>
+      <w:r>
+        <w:rPr>
+          <w:i/>
+        </w:rPr>
+        <w:t xml:space="preserve"> </w:t>
+      </w:r>
+      <w:proofErr w:type="spellStart"/>
+      <w:r>
+        <w:rPr>
+          <w:i/>
+        </w:rPr>
+        <w:t>putPreference</w:t>
+      </w:r>
+      <w:proofErr w:type="spellEnd"/>
+      <w:r>
+        <w:rPr>
+          <w:i/>
+        </w:rPr>
+        <w:t>(</w:t>
+      </w:r>
+      <w:proofErr w:type="spellStart"/>
+      <w:r>
+        <w:rPr>
+          <w:i/>
+        </w:rPr>
+        <w:t>EnumKey</w:t>
+      </w:r>
+      <w:proofErr w:type="spellEnd"/>
+      <w:r>
+        <w:rPr>
+          <w:i/>
+        </w:rPr>
+        <w:t xml:space="preserve"> key, String value)</w:t>
+      </w:r>
+      <w:r>
+        <w:t xml:space="preserve">, associates the specified value with the specified key in this preference node. If there is a </w:t>
+      </w:r>
+      <w:proofErr w:type="spellStart"/>
+      <w:r>
+        <w:t>Properties</w:t>
+      </w:r>
+      <w:r>
+        <w:t>File</w:t>
+      </w:r>
+      <w:proofErr w:type="spellEnd"/>
+      <w:r>
+        <w:t xml:space="preserve"> associated with this </w:t>
+      </w:r>
+      <w:proofErr w:type="spellStart"/>
+      <w:r>
+        <w:t>Enum</w:t>
+      </w:r>
+      <w:r>
+        <w:t>Preference</w:t>
+      </w:r>
+      <w:r>
+        <w:t>s</w:t>
+      </w:r>
+      <w:proofErr w:type="spellEnd"/>
+      <w:r>
+        <w:t xml:space="preserve">, and the </w:t>
+      </w:r>
+      <w:proofErr w:type="spellStart"/>
+      <w:r>
+        <w:t>PropertiesDefinition</w:t>
+      </w:r>
+      <w:proofErr w:type="spellEnd"/>
+      <w:r>
+        <w:t xml:space="preserve"> has the </w:t>
+      </w:r>
+      <w:proofErr w:type="spellStart"/>
+      <w:r>
+        <w:rPr>
+          <w:i/>
+        </w:rPr>
+        <w:t>autosave</w:t>
+      </w:r>
+      <w:proofErr w:type="spellEnd"/>
+      <w:r>
+        <w:t xml:space="preserve"> option enabled, </w:t>
+      </w:r>
+      <w:proofErr w:type="spellStart"/>
+      <w:r>
+        <w:t>everytime</w:t>
+      </w:r>
+      <w:proofErr w:type="spellEnd"/>
+      <w:r>
+        <w:t xml:space="preserve"> this method is called, the changes are reflected in the Properties file.</w:t>
+      </w:r>
+    </w:p>
+    <w:p/>
+    <w:p>
+      <w:r>
+        <w:tab/>
+      </w:r>
+      <w:r>
+        <w:tab/>
+      </w:r>
+      <w:proofErr w:type="spellStart"/>
+      <w:proofErr w:type="gramStart"/>
+      <w:r>
+        <w:rPr>
+          <w:i/>
+        </w:rPr>
+        <w:t>boolean</w:t>
+      </w:r>
+      <w:proofErr w:type="spellEnd"/>
+      <w:proofErr w:type="gramEnd"/>
+      <w:r>
+        <w:rPr>
+          <w:i/>
+        </w:rPr>
+        <w:t xml:space="preserve"> </w:t>
+      </w:r>
+      <w:proofErr w:type="spellStart"/>
+      <w:r>
+        <w:rPr>
+          <w:i/>
+        </w:rPr>
+        <w:t>saveProperties</w:t>
+      </w:r>
+      <w:proofErr w:type="spellEnd"/>
+      <w:r>
+        <w:rPr>
+          <w:i/>
+        </w:rPr>
+        <w:t>()</w:t>
+      </w:r>
+      <w:r>
+        <w:t>,i</w:t>
+      </w:r>
+      <w:r>
+        <w:t xml:space="preserve">f a </w:t>
+      </w:r>
+      <w:proofErr w:type="spellStart"/>
+      <w:r>
+        <w:t>Properties</w:t>
+      </w:r>
+      <w:r>
+        <w:t>File</w:t>
+      </w:r>
+      <w:proofErr w:type="spellEnd"/>
+      <w:r>
+        <w:t xml:space="preserve"> </w:t>
+      </w:r>
+      <w:r>
+        <w:t xml:space="preserve">object </w:t>
+      </w:r>
+      <w:r>
+        <w:t xml:space="preserve">is associated with </w:t>
+      </w:r>
+      <w:r>
+        <w:t xml:space="preserve">this </w:t>
+      </w:r>
+      <w:proofErr w:type="spellStart"/>
+      <w:r>
+        <w:t>Enum</w:t>
+      </w:r>
+      <w:r>
+        <w:t>Preferences</w:t>
+      </w:r>
+      <w:proofErr w:type="spellEnd"/>
+      <w:r>
+        <w:t>, updates the P</w:t>
+      </w:r>
+      <w:r>
+        <w:t>roperties file with the current values.</w:t>
+      </w:r>
+      <w:r>
+        <w:t xml:space="preserve"> Returns </w:t>
+      </w:r>
+      <w:r>
+        <w:t>true if the file could be successfully written.</w:t>
+      </w:r>
+    </w:p>
+    <w:p>
+      <w:pPr>
+        <w:rPr>
+          <w:b/>
+        </w:rPr>
+      </w:pPr>
+    </w:p>
+    <w:p>
+      <w:pPr>
+        <w:rPr>
+          <w:b/>
+        </w:rPr>
+      </w:pPr>
+      <w:r>
+        <w:rPr>
+          <w:b/>
+        </w:rPr>
+        <w:tab/>
+      </w:r>
+      <w:proofErr w:type="spellStart"/>
+      <w:r>
+        <w:rPr>
+          <w:b/>
+        </w:rPr>
+        <w:t>Properties</w:t>
+      </w:r>
+      <w:r>
+        <w:rPr>
+          <w:b/>
+        </w:rPr>
+        <w:t>File</w:t>
+      </w:r>
+      <w:proofErr w:type="spellEnd"/>
+      <w:r>
+        <w:rPr>
+          <w:b/>
+        </w:rPr>
         <w:t>:</w:t>
       </w:r>
       <w:r>
-        <w:t xml:space="preserve"> 1) when adding </w:t>
-      </w:r>
-      <w:proofErr w:type="spellStart"/>
-      <w:r>
-        <w:t>propertiesDefinition</w:t>
-      </w:r>
-      <w:proofErr w:type="spellEnd"/>
+        <w:rPr>
+          <w:b/>
+        </w:rPr>
+        <w:t xml:space="preserve"> (done)</w:t>
+      </w:r>
+    </w:p>
+    <w:p>
+      <w:pPr>
+        <w:rPr>
+          <w:b/>
+        </w:rPr>
+      </w:pPr>
+    </w:p>
+    <w:p>
+      <w:r>
+        <w:rPr>
+          <w:b/>
+        </w:rPr>
+        <w:tab/>
+      </w:r>
+      <w:r>
+        <w:rPr>
+          <w:b/>
+        </w:rPr>
+        <w:tab/>
+      </w:r>
+      <w:r>
+        <w:t xml:space="preserve">A class that </w:t>
+      </w:r>
+      <w:r>
+        <w:t xml:space="preserve">extends </w:t>
+      </w:r>
+      <w:r>
+        <w:t xml:space="preserve">this </w:t>
+      </w:r>
+      <w:r>
+        <w:t xml:space="preserve">abstract class </w:t>
+      </w:r>
+      <w:r>
+        <w:t>can define what contents a Properties file should have, under the form of Section objects</w:t>
+      </w:r>
+      <w:r>
+        <w:t>, which define the comments and keys of the Properties file</w:t>
+      </w:r>
+      <w:r>
+        <w:t>.</w:t>
+      </w:r>
+      <w:r>
+        <w:t xml:space="preserve"> </w:t>
+      </w:r>
+      <w:r>
+        <w:t xml:space="preserve">This </w:t>
+      </w:r>
+      <w:r>
+        <w:t xml:space="preserve">class </w:t>
+      </w:r>
+      <w:r>
+        <w:t xml:space="preserve">is used by </w:t>
+      </w:r>
+      <w:proofErr w:type="spellStart"/>
+      <w:r>
+        <w:t>Enum</w:t>
+      </w:r>
+      <w:r>
+        <w:t>Preferences</w:t>
+      </w:r>
+      <w:proofErr w:type="spellEnd"/>
+      <w:r>
+        <w:t xml:space="preserve"> to implement support for loading/saving properties files.</w:t>
+      </w:r>
+    </w:p>
+    <w:p/>
+    <w:p>
+      <w:pPr>
+        <w:rPr>
+          <w:b/>
+          <w:i/>
+        </w:rPr>
+      </w:pPr>
+      <w:r>
+        <w:tab/>
+      </w:r>
+      <w:r>
+        <w:tab/>
+      </w:r>
+      <w:r>
+        <w:rPr>
+          <w:b/>
+          <w:i/>
+        </w:rPr>
+        <w:t>Methods:</w:t>
+      </w:r>
+    </w:p>
+    <w:p>
+      <w:pPr>
+        <w:rPr>
+          <w:b/>
+          <w:i/>
+        </w:rPr>
+      </w:pPr>
+    </w:p>
+    <w:p>
+      <w:r>
+        <w:rPr>
+          <w:b/>
+          <w:i/>
+        </w:rPr>
+        <w:tab/>
+      </w:r>
+      <w:r>
+        <w:rPr>
+          <w:b/>
+          <w:i/>
+        </w:rPr>
+        <w:tab/>
+      </w:r>
+      <w:proofErr w:type="gramStart"/>
+      <w:r>
+        <w:rPr>
+          <w:i/>
+        </w:rPr>
+        <w:t>abstract</w:t>
+      </w:r>
+      <w:proofErr w:type="gramEnd"/>
+      <w:r>
+        <w:rPr>
+          <w:i/>
+        </w:rPr>
+        <w:t xml:space="preserve"> String </w:t>
+      </w:r>
+      <w:proofErr w:type="spellStart"/>
+      <w:r>
+        <w:rPr>
+          <w:i/>
+        </w:rPr>
+        <w:t>getPropertiesFilename</w:t>
+      </w:r>
+      <w:proofErr w:type="spellEnd"/>
+      <w:r>
+        <w:rPr>
+          <w:i/>
+        </w:rPr>
+        <w:t>()</w:t>
+      </w:r>
       <w:r>
         <w:t xml:space="preserve">, </w:t>
       </w:r>
       <w:r>
-        <w:t xml:space="preserve">if the Properties file indicated by the </w:t>
-      </w:r>
-      <w:proofErr w:type="spellStart"/>
-      <w:r>
-        <w:t>PropertiesDefinion</w:t>
-      </w:r>
-      <w:proofErr w:type="spellEnd"/>
-      <w:r>
-        <w:t xml:space="preserve"> object exists, the values from the P</w:t>
-      </w:r>
-      <w:r>
-        <w:t>rope</w:t>
-      </w:r>
-      <w:r>
-        <w:t>rties file are loaded into the P</w:t>
-      </w:r>
-      <w:r>
-        <w:t xml:space="preserve">references; </w:t>
-      </w:r>
-      <w:r>
-        <w:t xml:space="preserve">otherwise, a new Properties file </w:t>
-      </w:r>
-      <w:r>
-        <w:t>is crea</w:t>
-      </w:r>
-      <w:r>
-        <w:t>ted with the current values of P</w:t>
-      </w:r>
-      <w:r>
-        <w:t>references.</w:t>
-      </w:r>
-      <w:r>
-        <w:t xml:space="preserve"> 2) </w:t>
+        <w:t>return</w:t>
+      </w:r>
+      <w:r>
+        <w:t>s</w:t>
+      </w:r>
+      <w:r>
+        <w:t xml:space="preserve"> the filename of the Properties file.</w:t>
+      </w:r>
+    </w:p>
+    <w:p/>
+    <w:p>
+      <w:r>
+        <w:tab/>
+      </w:r>
+      <w:r>
+        <w:tab/>
       </w:r>
       <w:proofErr w:type="gramStart"/>
       <w:r>
-        <w:t>i</w:t>
-      </w:r>
-      <w:r>
-        <w:t>f</w:t>
+        <w:rPr>
+          <w:i/>
+        </w:rPr>
+        <w:t>abstract</w:t>
       </w:r>
       <w:proofErr w:type="gramEnd"/>
       <w:r>
+        <w:rPr>
+          <w:i/>
+        </w:rPr>
+        <w:t xml:space="preserve"> void </w:t>
+      </w:r>
+      <w:proofErr w:type="spellStart"/>
+      <w:r>
+        <w:rPr>
+          <w:i/>
+        </w:rPr>
+        <w:t>buildSections</w:t>
+      </w:r>
+      <w:proofErr w:type="spellEnd"/>
+      <w:r>
+        <w:rPr>
+          <w:i/>
+        </w:rPr>
+        <w:t>()</w:t>
+      </w:r>
+      <w:r>
+        <w:t>, b</w:t>
+      </w:r>
+      <w:r>
+        <w:t xml:space="preserve">uilds the sections which will define the properties files. An implementation of this method should be composed by consecutive calls to </w:t>
+      </w:r>
+      <w:proofErr w:type="spellStart"/>
+      <w:proofErr w:type="gramStart"/>
+      <w:r>
+        <w:t>addSection</w:t>
+      </w:r>
+      <w:proofErr w:type="spellEnd"/>
+      <w:r>
+        <w:t>(</w:t>
+      </w:r>
+      <w:proofErr w:type="gramEnd"/>
+      <w:r>
+        <w:t xml:space="preserve">) </w:t>
+      </w:r>
+      <w:r>
+        <w:t xml:space="preserve">protected </w:t>
+      </w:r>
+      <w:r>
+        <w:t>methods.</w:t>
+      </w:r>
+    </w:p>
+    <w:p/>
+    <w:p>
+      <w:r>
+        <w:tab/>
+      </w:r>
+      <w:r>
+        <w:tab/>
+      </w:r>
+      <w:proofErr w:type="gramStart"/>
+      <w:r>
+        <w:rPr>
+          <w:i/>
+        </w:rPr>
+        <w:t>abstract</w:t>
+      </w:r>
+      <w:proofErr w:type="gramEnd"/>
+      <w:r>
+        <w:rPr>
+          <w:i/>
+        </w:rPr>
         <w:t xml:space="preserve"> </w:t>
       </w:r>
       <w:proofErr w:type="spellStart"/>
@@ -4438,888 +5628,212 @@
         <w:rPr>
           <w:i/>
         </w:rPr>
+        <w:t>EnumKey</w:t>
+      </w:r>
+      <w:proofErr w:type="spellEnd"/>
+      <w:r>
+        <w:rPr>
+          <w:i/>
+        </w:rPr>
+        <w:t xml:space="preserve"> </w:t>
+      </w:r>
+      <w:proofErr w:type="spellStart"/>
+      <w:r>
+        <w:rPr>
+          <w:i/>
+        </w:rPr>
+        <w:t>valueOf</w:t>
+      </w:r>
+      <w:proofErr w:type="spellEnd"/>
+      <w:r>
+        <w:rPr>
+          <w:i/>
+        </w:rPr>
+        <w:t xml:space="preserve">(String </w:t>
+      </w:r>
+      <w:proofErr w:type="spellStart"/>
+      <w:r>
+        <w:rPr>
+          <w:i/>
+        </w:rPr>
+        <w:t>keyName</w:t>
+      </w:r>
+      <w:proofErr w:type="spellEnd"/>
+      <w:r>
+        <w:rPr>
+          <w:i/>
+        </w:rPr>
+        <w:t>)</w:t>
+      </w:r>
+      <w:r>
+        <w:t xml:space="preserve">, returns the </w:t>
+      </w:r>
+      <w:proofErr w:type="spellStart"/>
+      <w:r>
+        <w:t>E</w:t>
+      </w:r>
+      <w:r>
+        <w:t>num</w:t>
+      </w:r>
+      <w:r>
+        <w:t>Key</w:t>
+      </w:r>
+      <w:proofErr w:type="spellEnd"/>
+      <w:r>
+        <w:t xml:space="preserve"> with the specified name. The string must match exactly an i</w:t>
+      </w:r>
+      <w:r>
+        <w:t>dentifier used to declare the</w:t>
+      </w:r>
+      <w:r>
+        <w:t xml:space="preserve"> </w:t>
+      </w:r>
+      <w:proofErr w:type="spellStart"/>
+      <w:r>
+        <w:t>EnumKey</w:t>
+      </w:r>
+      <w:proofErr w:type="spellEnd"/>
+      <w:r>
+        <w:t xml:space="preserve"> </w:t>
+      </w:r>
+      <w:r>
+        <w:t>constant in this type. (Extraneous whitespace characters are not permitted.)</w:t>
+      </w:r>
+    </w:p>
+    <w:p/>
+    <w:p>
+      <w:r>
+        <w:tab/>
+      </w:r>
+      <w:r>
+        <w:tab/>
+      </w:r>
+      <w:r>
+        <w:rPr>
+          <w:i/>
+        </w:rPr>
+        <w:t xml:space="preserve">List&lt;Section&gt; </w:t>
+      </w:r>
+      <w:proofErr w:type="spellStart"/>
+      <w:proofErr w:type="gramStart"/>
+      <w:r>
+        <w:rPr>
+          <w:i/>
+        </w:rPr>
+        <w:t>getSections</w:t>
+      </w:r>
+      <w:proofErr w:type="spellEnd"/>
+      <w:r>
+        <w:rPr>
+          <w:i/>
+        </w:rPr>
+        <w:t>(</w:t>
+      </w:r>
+      <w:proofErr w:type="gramEnd"/>
+      <w:r>
+        <w:rPr>
+          <w:i/>
+        </w:rPr>
+        <w:t>)</w:t>
+      </w:r>
+      <w:r>
+        <w:t xml:space="preserve">, </w:t>
+      </w:r>
+      <w:r>
+        <w:t>return</w:t>
+      </w:r>
+      <w:r>
+        <w:t>s</w:t>
+      </w:r>
+      <w:r>
+        <w:t xml:space="preserve"> a list with Section objects, which define the properties file.</w:t>
+      </w:r>
+    </w:p>
+    <w:p/>
+    <w:p>
+      <w:r>
+        <w:tab/>
+      </w:r>
+      <w:r>
+        <w:tab/>
+      </w:r>
+      <w:proofErr w:type="spellStart"/>
+      <w:proofErr w:type="gramStart"/>
+      <w:r>
+        <w:rPr>
+          <w:i/>
+        </w:rPr>
+        <w:t>boolean</w:t>
+      </w:r>
+      <w:proofErr w:type="spellEnd"/>
+      <w:proofErr w:type="gramEnd"/>
+      <w:r>
+        <w:rPr>
+          <w:i/>
+        </w:rPr>
+        <w:t xml:space="preserve"> </w:t>
+      </w:r>
+      <w:proofErr w:type="spellStart"/>
+      <w:r>
+        <w:rPr>
+          <w:i/>
+        </w:rPr>
+        <w:t>isAutoSaveEnabled</w:t>
+      </w:r>
+      <w:proofErr w:type="spellEnd"/>
+      <w:r>
+        <w:rPr>
+          <w:i/>
+        </w:rPr>
+        <w:t>()</w:t>
+      </w:r>
+      <w:r>
+        <w:t xml:space="preserve">, returns </w:t>
+      </w:r>
+      <w:r>
+        <w:t xml:space="preserve">true if </w:t>
+      </w:r>
+      <w:proofErr w:type="spellStart"/>
+      <w:r>
         <w:t>autosave</w:t>
       </w:r>
       <w:proofErr w:type="spellEnd"/>
       <w:r>
+        <w:t xml:space="preserve"> is enabled. </w:t>
+      </w:r>
+      <w:proofErr w:type="gramStart"/>
+      <w:r>
+        <w:t>False otherwise.</w:t>
+      </w:r>
+      <w:proofErr w:type="gramEnd"/>
+      <w:r>
         <w:t xml:space="preserve"> </w:t>
       </w:r>
-      <w:r>
-        <w:t xml:space="preserve">option </w:t>
-      </w:r>
-      <w:r>
-        <w:t xml:space="preserve">is enabled in the </w:t>
-      </w:r>
-      <w:proofErr w:type="spellStart"/>
-      <w:r>
-        <w:t>PropertiesDefinition</w:t>
-      </w:r>
-      <w:proofErr w:type="spellEnd"/>
-      <w:r>
-        <w:t xml:space="preserve">, </w:t>
-      </w:r>
-      <w:proofErr w:type="spellStart"/>
-      <w:r>
-        <w:t>everytime</w:t>
-      </w:r>
-      <w:proofErr w:type="spellEnd"/>
-      <w:r>
-        <w:t xml:space="preserve"> there is a change</w:t>
-      </w:r>
-      <w:r>
-        <w:t xml:space="preserve"> in </w:t>
-      </w:r>
-      <w:r>
-        <w:t xml:space="preserve">a Preferences field, the change is </w:t>
-      </w:r>
-      <w:r>
-        <w:t xml:space="preserve">immediately reflected on the </w:t>
-      </w:r>
-      <w:r>
-        <w:t>corresponding field</w:t>
-      </w:r>
-      <w:r>
-        <w:t xml:space="preserve"> of the properties file.</w:t>
-      </w:r>
-    </w:p>
-    <w:p>
-      <w:pPr>
-        <w:rPr>
-          <w:b/>
-        </w:rPr>
-      </w:pPr>
-    </w:p>
-    <w:p>
-      <w:r>
-        <w:rPr>
-          <w:b/>
-        </w:rPr>
-        <w:tab/>
-      </w:r>
-      <w:r>
-        <w:rPr>
-          <w:b/>
-        </w:rPr>
-        <w:tab/>
-      </w:r>
-      <w:proofErr w:type="spellStart"/>
-      <w:r>
-        <w:rPr>
-          <w:i/>
-        </w:rPr>
-        <w:t>PropertiesDefinition</w:t>
-      </w:r>
-      <w:proofErr w:type="spellEnd"/>
-      <w:r>
-        <w:rPr>
-          <w:i/>
-        </w:rPr>
+      <w:proofErr w:type="gramStart"/>
+      <w:r>
+        <w:t>Indicates the auto-save status.</w:t>
+      </w:r>
+      <w:proofErr w:type="gramEnd"/>
+      <w:r>
         <w:t xml:space="preserve"> </w:t>
       </w:r>
-      <w:proofErr w:type="spellStart"/>
-      <w:proofErr w:type="gramStart"/>
-      <w:r>
-        <w:rPr>
-          <w:i/>
-        </w:rPr>
-        <w:t>getPropertiesDefinition</w:t>
-      </w:r>
-      <w:proofErr w:type="spellEnd"/>
-      <w:r>
-        <w:rPr>
-          <w:i/>
-        </w:rPr>
-        <w:t>(</w:t>
-      </w:r>
-      <w:proofErr w:type="gramEnd"/>
-      <w:r>
-        <w:rPr>
-          <w:i/>
-        </w:rPr>
-        <w:t>)</w:t>
-      </w:r>
-      <w:r>
-        <w:t xml:space="preserve">, returns </w:t>
-      </w:r>
-      <w:r>
-        <w:t xml:space="preserve">the </w:t>
-      </w:r>
-      <w:proofErr w:type="spellStart"/>
-      <w:r>
-        <w:t>PropertiesDefinition</w:t>
-      </w:r>
-      <w:proofErr w:type="spellEnd"/>
-      <w:r>
-        <w:t xml:space="preserve"> </w:t>
-      </w:r>
-      <w:r>
-        <w:t xml:space="preserve">object </w:t>
-      </w:r>
-      <w:r>
-        <w:t xml:space="preserve">associated to this </w:t>
-      </w:r>
-      <w:proofErr w:type="spellStart"/>
-      <w:r>
-        <w:t>PreferencesEnum</w:t>
-      </w:r>
-      <w:proofErr w:type="spellEnd"/>
-      <w:r>
-        <w:t>. If none is associated, null is returned.</w:t>
-      </w:r>
-    </w:p>
-    <w:p/>
-    <w:p>
-      <w:r>
-        <w:tab/>
-      </w:r>
-      <w:r>
-        <w:tab/>
-      </w:r>
-      <w:r>
-        <w:rPr>
-          <w:i/>
-        </w:rPr>
-        <w:t xml:space="preserve">String </w:t>
-      </w:r>
-      <w:proofErr w:type="spellStart"/>
-      <w:proofErr w:type="gramStart"/>
-      <w:r>
-        <w:rPr>
-          <w:i/>
-        </w:rPr>
-        <w:t>getPreference</w:t>
-      </w:r>
-      <w:proofErr w:type="spellEnd"/>
-      <w:r>
-        <w:rPr>
-          <w:i/>
-        </w:rPr>
-        <w:t>(</w:t>
-      </w:r>
-      <w:proofErr w:type="spellStart"/>
-      <w:proofErr w:type="gramEnd"/>
-      <w:r>
-        <w:rPr>
-          <w:i/>
-        </w:rPr>
-        <w:t>EnumKey</w:t>
-      </w:r>
-      <w:proofErr w:type="spellEnd"/>
-      <w:r>
-        <w:rPr>
-          <w:i/>
-        </w:rPr>
-        <w:t xml:space="preserve"> key)</w:t>
-      </w:r>
-      <w:r>
-        <w:t xml:space="preserve">, returns </w:t>
-      </w:r>
-      <w:r>
-        <w:t xml:space="preserve">the value associated with the specified key in this preference node. If there is no value associated with the specified key, the default value defined in </w:t>
-      </w:r>
-      <w:proofErr w:type="spellStart"/>
-      <w:r>
-        <w:t>EnumKey</w:t>
-      </w:r>
-      <w:proofErr w:type="spellEnd"/>
-      <w:r>
-        <w:t xml:space="preserve"> is returned.</w:t>
-      </w:r>
-    </w:p>
-    <w:p/>
-    <w:p>
-      <w:r>
-        <w:lastRenderedPageBreak/>
-        <w:tab/>
-      </w:r>
-      <w:r>
-        <w:tab/>
-      </w:r>
-      <w:r>
-        <w:rPr>
-          <w:i/>
-        </w:rPr>
-        <w:t xml:space="preserve">String </w:t>
-      </w:r>
-      <w:proofErr w:type="spellStart"/>
-      <w:proofErr w:type="gramStart"/>
-      <w:r>
-        <w:rPr>
-          <w:i/>
-        </w:rPr>
-        <w:t>getPreferenceReal</w:t>
-      </w:r>
-      <w:proofErr w:type="spellEnd"/>
-      <w:r>
-        <w:rPr>
-          <w:i/>
-        </w:rPr>
-        <w:t>(</w:t>
-      </w:r>
-      <w:proofErr w:type="spellStart"/>
-      <w:proofErr w:type="gramEnd"/>
-      <w:r>
-        <w:rPr>
-          <w:i/>
-        </w:rPr>
-        <w:t>EnumKey</w:t>
-      </w:r>
-      <w:proofErr w:type="spellEnd"/>
-      <w:r>
-        <w:rPr>
-          <w:i/>
-        </w:rPr>
-        <w:t xml:space="preserve"> key)</w:t>
-      </w:r>
-      <w:r>
-        <w:t xml:space="preserve">, returns </w:t>
-      </w:r>
-      <w:r>
-        <w:t>the value associated with the specified key in this preference node. If there is no value associated with the specified key, null is returned.</w:t>
-      </w:r>
-    </w:p>
-    <w:p/>
-    <w:p>
-      <w:r>
-        <w:tab/>
-      </w:r>
-      <w:r>
-        <w:tab/>
-      </w:r>
-      <w:proofErr w:type="gramStart"/>
-      <w:r>
-        <w:rPr>
-          <w:i/>
-        </w:rPr>
-        <w:t>void</w:t>
-      </w:r>
-      <w:proofErr w:type="gramEnd"/>
-      <w:r>
-        <w:rPr>
-          <w:i/>
-        </w:rPr>
-        <w:t xml:space="preserve"> </w:t>
-      </w:r>
-      <w:proofErr w:type="spellStart"/>
-      <w:r>
-        <w:rPr>
-          <w:i/>
-        </w:rPr>
-        <w:t>putPreference</w:t>
-      </w:r>
-      <w:proofErr w:type="spellEnd"/>
-      <w:r>
-        <w:rPr>
-          <w:i/>
-        </w:rPr>
-        <w:t>(</w:t>
-      </w:r>
-      <w:proofErr w:type="spellStart"/>
-      <w:r>
-        <w:rPr>
-          <w:i/>
-        </w:rPr>
-        <w:t>EnumKey</w:t>
-      </w:r>
-      <w:proofErr w:type="spellEnd"/>
-      <w:r>
-        <w:rPr>
-          <w:i/>
-        </w:rPr>
-        <w:t xml:space="preserve"> key, String value)</w:t>
-      </w:r>
-      <w:r>
-        <w:t xml:space="preserve">, associates the specified value with the specified key in this preference node. If there is a </w:t>
-      </w:r>
-      <w:proofErr w:type="spellStart"/>
-      <w:r>
-        <w:t>PropertiesDefinition</w:t>
-      </w:r>
-      <w:proofErr w:type="spellEnd"/>
-      <w:r>
-        <w:t xml:space="preserve"> associated with this </w:t>
-      </w:r>
-      <w:proofErr w:type="spellStart"/>
-      <w:r>
-        <w:t>PreferenceEnum</w:t>
-      </w:r>
-      <w:proofErr w:type="spellEnd"/>
-      <w:r>
-        <w:t xml:space="preserve">, and the </w:t>
-      </w:r>
-      <w:proofErr w:type="spellStart"/>
-      <w:r>
-        <w:t>PropertiesDefinition</w:t>
-      </w:r>
-      <w:proofErr w:type="spellEnd"/>
-      <w:r>
-        <w:t xml:space="preserve"> has the </w:t>
-      </w:r>
-      <w:proofErr w:type="spellStart"/>
-      <w:r>
-        <w:rPr>
-          <w:i/>
-        </w:rPr>
+      <w:r>
+        <w:t xml:space="preserve">When </w:t>
+      </w:r>
+      <w:proofErr w:type="spellStart"/>
+      <w:r>
         <w:t>autosave</w:t>
       </w:r>
       <w:proofErr w:type="spellEnd"/>
       <w:r>
-        <w:t xml:space="preserve"> option enabled, </w:t>
-      </w:r>
-      <w:proofErr w:type="spellStart"/>
-      <w:r>
-        <w:t>everytime</w:t>
-      </w:r>
-      <w:proofErr w:type="spellEnd"/>
-      <w:r>
-        <w:t xml:space="preserve"> this method is called, the changes are reflected in the Properties file.</w:t>
-      </w:r>
-    </w:p>
-    <w:p/>
-    <w:p>
-      <w:r>
-        <w:tab/>
-      </w:r>
-      <w:r>
-        <w:tab/>
-      </w:r>
-      <w:proofErr w:type="spellStart"/>
-      <w:proofErr w:type="gramStart"/>
-      <w:r>
-        <w:rPr>
-          <w:i/>
-        </w:rPr>
-        <w:t>boolean</w:t>
-      </w:r>
-      <w:proofErr w:type="spellEnd"/>
-      <w:proofErr w:type="gramEnd"/>
-      <w:r>
-        <w:rPr>
-          <w:i/>
-        </w:rPr>
-        <w:t xml:space="preserve"> </w:t>
-      </w:r>
-      <w:proofErr w:type="spellStart"/>
-      <w:r>
-        <w:rPr>
-          <w:i/>
-        </w:rPr>
-        <w:t>saveProperties</w:t>
-      </w:r>
-      <w:proofErr w:type="spellEnd"/>
-      <w:r>
-        <w:rPr>
-          <w:i/>
-        </w:rPr>
-        <w:t>()</w:t>
-      </w:r>
-      <w:r>
-        <w:t>,i</w:t>
-      </w:r>
-      <w:r>
-        <w:t xml:space="preserve">f a </w:t>
-      </w:r>
-      <w:proofErr w:type="spellStart"/>
-      <w:r>
-        <w:t>PropertiesDefinition</w:t>
-      </w:r>
-      <w:proofErr w:type="spellEnd"/>
-      <w:r>
-        <w:t xml:space="preserve"> </w:t>
-      </w:r>
-      <w:r>
-        <w:t xml:space="preserve">object </w:t>
-      </w:r>
-      <w:r>
-        <w:t xml:space="preserve">is associated with </w:t>
-      </w:r>
-      <w:r>
-        <w:t xml:space="preserve">this </w:t>
-      </w:r>
-      <w:proofErr w:type="spellStart"/>
-      <w:r>
-        <w:t>PreferencesEnum</w:t>
-      </w:r>
-      <w:proofErr w:type="spellEnd"/>
-      <w:r>
-        <w:t>, updates the P</w:t>
-      </w:r>
-      <w:r>
-        <w:t>roperties file with the current values.</w:t>
-      </w:r>
-      <w:r>
-        <w:t xml:space="preserve"> Returns </w:t>
-      </w:r>
-      <w:r>
-        <w:t>true if the file could be successfully written.</w:t>
-      </w:r>
-    </w:p>
-    <w:p>
-      <w:pPr>
-        <w:rPr>
-          <w:b/>
-        </w:rPr>
-      </w:pPr>
-    </w:p>
-    <w:p>
-      <w:pPr>
-        <w:rPr>
-          <w:b/>
-        </w:rPr>
-      </w:pPr>
-      <w:r>
-        <w:rPr>
-          <w:b/>
-        </w:rPr>
-        <w:tab/>
-      </w:r>
-      <w:proofErr w:type="spellStart"/>
-      <w:r>
-        <w:rPr>
-          <w:b/>
-        </w:rPr>
-        <w:t>PropertiesDefinition</w:t>
-      </w:r>
-      <w:proofErr w:type="spellEnd"/>
-      <w:r>
-        <w:rPr>
-          <w:b/>
-        </w:rPr>
-        <w:t>:</w:t>
-      </w:r>
-    </w:p>
-    <w:p>
-      <w:pPr>
-        <w:rPr>
-          <w:b/>
-        </w:rPr>
-      </w:pPr>
-    </w:p>
-    <w:p>
-      <w:r>
-        <w:rPr>
-          <w:b/>
-        </w:rPr>
-        <w:tab/>
-      </w:r>
-      <w:r>
-        <w:rPr>
-          <w:b/>
-        </w:rPr>
-        <w:tab/>
-      </w:r>
-      <w:r>
-        <w:t xml:space="preserve">A class that </w:t>
-      </w:r>
-      <w:r>
-        <w:t xml:space="preserve">extends </w:t>
-      </w:r>
-      <w:r>
-        <w:t xml:space="preserve">this </w:t>
-      </w:r>
-      <w:r>
-        <w:t xml:space="preserve">abstract class </w:t>
-      </w:r>
-      <w:r>
-        <w:t>can define what contents a Properties file should have, under the form of Section objects</w:t>
-      </w:r>
-      <w:r>
-        <w:t>, which define the comments and keys of the Properties file</w:t>
-      </w:r>
-      <w:r>
-        <w:t>.</w:t>
-      </w:r>
-      <w:r>
-        <w:t xml:space="preserve"> </w:t>
-      </w:r>
-      <w:r>
-        <w:t xml:space="preserve">This </w:t>
-      </w:r>
-      <w:r>
-        <w:t xml:space="preserve">class </w:t>
-      </w:r>
-      <w:r>
-        <w:t xml:space="preserve">is used by </w:t>
-      </w:r>
-      <w:proofErr w:type="spellStart"/>
-      <w:r>
-        <w:t>PreferencesEnum</w:t>
-      </w:r>
-      <w:proofErr w:type="spellEnd"/>
-      <w:r>
-        <w:t xml:space="preserve"> to implement support for loading/saving properties files.</w:t>
-      </w:r>
-    </w:p>
-    <w:p/>
-    <w:p>
-      <w:pPr>
-        <w:rPr>
-          <w:b/>
-          <w:i/>
-        </w:rPr>
-      </w:pPr>
-      <w:r>
-        <w:tab/>
-      </w:r>
-      <w:r>
-        <w:tab/>
-      </w:r>
-      <w:r>
-        <w:rPr>
-          <w:b/>
-          <w:i/>
-        </w:rPr>
-        <w:t>Methods:</w:t>
-      </w:r>
-    </w:p>
-    <w:p>
-      <w:pPr>
-        <w:rPr>
-          <w:b/>
-          <w:i/>
-        </w:rPr>
-      </w:pPr>
-    </w:p>
-    <w:p>
-      <w:r>
-        <w:rPr>
-          <w:b/>
-          <w:i/>
-        </w:rPr>
-        <w:tab/>
-      </w:r>
-      <w:r>
-        <w:rPr>
-          <w:b/>
-          <w:i/>
-        </w:rPr>
-        <w:tab/>
-      </w:r>
-      <w:proofErr w:type="gramStart"/>
-      <w:r>
-        <w:rPr>
-          <w:i/>
-        </w:rPr>
-        <w:t>abstract</w:t>
-      </w:r>
-      <w:proofErr w:type="gramEnd"/>
-      <w:r>
-        <w:rPr>
-          <w:i/>
-        </w:rPr>
-        <w:t xml:space="preserve"> String </w:t>
-      </w:r>
-      <w:proofErr w:type="spellStart"/>
-      <w:r>
-        <w:rPr>
-          <w:i/>
-        </w:rPr>
-        <w:t>getPropertiesFilename</w:t>
-      </w:r>
-      <w:proofErr w:type="spellEnd"/>
-      <w:r>
-        <w:rPr>
-          <w:i/>
-        </w:rPr>
-        <w:t>()</w:t>
-      </w:r>
-      <w:r>
-        <w:t xml:space="preserve">, </w:t>
-      </w:r>
-      <w:r>
-        <w:t>return</w:t>
-      </w:r>
-      <w:r>
-        <w:t>s</w:t>
-      </w:r>
-      <w:r>
-        <w:t xml:space="preserve"> the filename of the Properties file.</w:t>
-      </w:r>
-    </w:p>
-    <w:p/>
-    <w:p>
-      <w:r>
-        <w:tab/>
-      </w:r>
-      <w:r>
-        <w:tab/>
-      </w:r>
-      <w:proofErr w:type="gramStart"/>
-      <w:r>
-        <w:rPr>
-          <w:i/>
-        </w:rPr>
-        <w:t>abstract</w:t>
-      </w:r>
-      <w:proofErr w:type="gramEnd"/>
-      <w:r>
-        <w:rPr>
-          <w:i/>
-        </w:rPr>
-        <w:t xml:space="preserve"> void </w:t>
-      </w:r>
-      <w:proofErr w:type="spellStart"/>
-      <w:r>
-        <w:rPr>
-          <w:i/>
-        </w:rPr>
-        <w:t>buildSections</w:t>
-      </w:r>
-      <w:proofErr w:type="spellEnd"/>
-      <w:r>
-        <w:rPr>
-          <w:i/>
-        </w:rPr>
-        <w:t>()</w:t>
-      </w:r>
-      <w:r>
-        <w:t>, b</w:t>
-      </w:r>
-      <w:r>
-        <w:t xml:space="preserve">uilds the sections which will define the properties files. An implementation of this method should be composed by consecutive calls to </w:t>
-      </w:r>
-      <w:proofErr w:type="spellStart"/>
-      <w:proofErr w:type="gramStart"/>
-      <w:r>
-        <w:t>addSection</w:t>
-      </w:r>
-      <w:proofErr w:type="spellEnd"/>
-      <w:r>
-        <w:t>(</w:t>
-      </w:r>
-      <w:proofErr w:type="gramEnd"/>
-      <w:r>
-        <w:t xml:space="preserve">) </w:t>
-      </w:r>
-      <w:r>
-        <w:t xml:space="preserve">protected </w:t>
-      </w:r>
-      <w:r>
-        <w:t>methods.</w:t>
-      </w:r>
-    </w:p>
-    <w:p/>
-    <w:p>
-      <w:r>
-        <w:tab/>
-      </w:r>
-      <w:r>
-        <w:tab/>
-      </w:r>
-      <w:proofErr w:type="gramStart"/>
-      <w:r>
-        <w:rPr>
-          <w:i/>
-        </w:rPr>
-        <w:t>abstract</w:t>
-      </w:r>
-      <w:proofErr w:type="gramEnd"/>
-      <w:r>
-        <w:rPr>
-          <w:i/>
-        </w:rPr>
-        <w:t xml:space="preserve"> </w:t>
-      </w:r>
-      <w:proofErr w:type="spellStart"/>
-      <w:r>
-        <w:rPr>
-          <w:i/>
-        </w:rPr>
-        <w:t>EnumKey</w:t>
-      </w:r>
-      <w:proofErr w:type="spellEnd"/>
-      <w:r>
-        <w:rPr>
-          <w:i/>
-        </w:rPr>
-        <w:t xml:space="preserve"> </w:t>
-      </w:r>
-      <w:proofErr w:type="spellStart"/>
-      <w:r>
-        <w:rPr>
-          <w:i/>
-        </w:rPr>
-        <w:t>valueOf</w:t>
-      </w:r>
-      <w:proofErr w:type="spellEnd"/>
-      <w:r>
-        <w:rPr>
-          <w:i/>
-        </w:rPr>
-        <w:t xml:space="preserve">(String </w:t>
-      </w:r>
-      <w:proofErr w:type="spellStart"/>
-      <w:r>
-        <w:rPr>
-          <w:i/>
-        </w:rPr>
-        <w:t>keyName</w:t>
-      </w:r>
-      <w:proofErr w:type="spellEnd"/>
-      <w:r>
-        <w:rPr>
-          <w:i/>
-        </w:rPr>
-        <w:t>)</w:t>
-      </w:r>
-      <w:r>
-        <w:t xml:space="preserve">, returns the </w:t>
-      </w:r>
-      <w:proofErr w:type="spellStart"/>
-      <w:r>
-        <w:t>E</w:t>
-      </w:r>
-      <w:r>
-        <w:t>num</w:t>
-      </w:r>
-      <w:r>
-        <w:t>Key</w:t>
-      </w:r>
-      <w:proofErr w:type="spellEnd"/>
-      <w:r>
-        <w:t xml:space="preserve"> with the specified name. The string must match exactly an i</w:t>
-      </w:r>
-      <w:r>
-        <w:t>dentifier used to declare the</w:t>
-      </w:r>
-      <w:r>
-        <w:t xml:space="preserve"> </w:t>
-      </w:r>
-      <w:proofErr w:type="spellStart"/>
-      <w:r>
-        <w:t>EnumKey</w:t>
-      </w:r>
-      <w:proofErr w:type="spellEnd"/>
-      <w:r>
-        <w:t xml:space="preserve"> </w:t>
-      </w:r>
-      <w:r>
-        <w:t>constant in this type. (Extraneous whitespace characters are not permitted.)</w:t>
-      </w:r>
-    </w:p>
-    <w:p/>
-    <w:p>
-      <w:r>
-        <w:tab/>
-      </w:r>
-      <w:r>
-        <w:tab/>
-      </w:r>
-      <w:r>
-        <w:rPr>
-          <w:i/>
-        </w:rPr>
-        <w:t xml:space="preserve">List&lt;Section&gt; </w:t>
-      </w:r>
-      <w:proofErr w:type="spellStart"/>
-      <w:proofErr w:type="gramStart"/>
-      <w:r>
-        <w:rPr>
-          <w:i/>
-        </w:rPr>
-        <w:t>getSections</w:t>
-      </w:r>
-      <w:proofErr w:type="spellEnd"/>
-      <w:r>
-        <w:rPr>
-          <w:i/>
-        </w:rPr>
-        <w:t>(</w:t>
-      </w:r>
-      <w:proofErr w:type="gramEnd"/>
-      <w:r>
-        <w:rPr>
-          <w:i/>
-        </w:rPr>
-        <w:t>)</w:t>
-      </w:r>
-      <w:r>
-        <w:t xml:space="preserve">, </w:t>
-      </w:r>
-      <w:r>
-        <w:t>return</w:t>
-      </w:r>
-      <w:r>
-        <w:t>s</w:t>
-      </w:r>
-      <w:r>
-        <w:t xml:space="preserve"> a list with Section objects, which define the properties file.</w:t>
-      </w:r>
-    </w:p>
-    <w:p/>
-    <w:p>
-      <w:r>
-        <w:tab/>
-      </w:r>
-      <w:r>
-        <w:tab/>
-      </w:r>
-      <w:proofErr w:type="spellStart"/>
-      <w:proofErr w:type="gramStart"/>
-      <w:r>
-        <w:rPr>
-          <w:i/>
-        </w:rPr>
-        <w:t>boolean</w:t>
-      </w:r>
-      <w:proofErr w:type="spellEnd"/>
-      <w:proofErr w:type="gramEnd"/>
-      <w:r>
-        <w:rPr>
-          <w:i/>
-        </w:rPr>
-        <w:t xml:space="preserve"> </w:t>
-      </w:r>
-      <w:proofErr w:type="spellStart"/>
-      <w:r>
-        <w:rPr>
-          <w:i/>
-        </w:rPr>
-        <w:t>isAutoSaveEnabled</w:t>
-      </w:r>
-      <w:proofErr w:type="spellEnd"/>
-      <w:r>
-        <w:rPr>
-          <w:i/>
-        </w:rPr>
-        <w:t>()</w:t>
-      </w:r>
-      <w:r>
-        <w:t xml:space="preserve">, returns </w:t>
-      </w:r>
-      <w:r>
-        <w:t xml:space="preserve">true if </w:t>
-      </w:r>
-      <w:proofErr w:type="spellStart"/>
-      <w:r>
-        <w:t>autosave</w:t>
-      </w:r>
-      <w:proofErr w:type="spellEnd"/>
-      <w:r>
-        <w:t xml:space="preserve"> is enabled. </w:t>
-      </w:r>
-      <w:proofErr w:type="gramStart"/>
-      <w:r>
-        <w:t>False otherwise.</w:t>
-      </w:r>
-      <w:proofErr w:type="gramEnd"/>
-      <w:r>
-        <w:t xml:space="preserve"> </w:t>
-      </w:r>
-      <w:r>
-        <w:t xml:space="preserve">When </w:t>
-      </w:r>
-      <w:proofErr w:type="spellStart"/>
-      <w:r>
-        <w:t>autosave</w:t>
-      </w:r>
-      <w:proofErr w:type="spellEnd"/>
-      <w:r>
         <w:t xml:space="preserve"> is enabled, any modifications in the </w:t>
       </w:r>
       <w:proofErr w:type="spellStart"/>
       <w:r>
-        <w:t>PreferencesEnum</w:t>
+        <w:t>Enum</w:t>
+      </w:r>
+      <w:r>
+        <w:t>Preferences</w:t>
       </w:r>
       <w:proofErr w:type="spellEnd"/>
       <w:r>
@@ -5492,6 +6006,7 @@
       </w:pPr>
       <w:proofErr w:type="gramStart"/>
       <w:r>
+        <w:lastRenderedPageBreak/>
         <w:t xml:space="preserve">Utility methods for </w:t>
       </w:r>
       <w:proofErr w:type="spellStart"/>
@@ -5712,7 +6227,6 @@
         <w:rPr>
           <w:i/>
         </w:rPr>
-        <w:lastRenderedPageBreak/>
         <w:t>static</w:t>
       </w:r>
       <w:proofErr w:type="gramEnd"/>

</xml_diff>